<commit_message>
✨ update: enhance README documentation to provide a comprehensive overview of the CodeFlow project, including detailed descriptions of features, technology stack, and system architecture.
</commit_message>
<xml_diff>
--- a/docs/bao_cao.docx
+++ b/docs/bao_cao.docx
@@ -1460,6 +1460,8 @@
           <w:lang w:val="en-GB"/>
         </w:rPr>
       </w:pPr>
+      <w:bookmarkStart w:id="2" w:name="_Toc205286026"/>
+      <w:bookmarkStart w:id="3" w:name="_Toc205286279"/>
       <w:r>
         <w:lastRenderedPageBreak/>
         <w:t>LỜI MỞ Đ</w:t>
@@ -1471,6 +1473,8 @@
         </w:rPr>
         <w:t>ẦU</w:t>
       </w:r>
+      <w:bookmarkEnd w:id="2"/>
+      <w:bookmarkEnd w:id="3"/>
     </w:p>
     <w:p>
       <w:pPr>
@@ -1501,7 +1505,15 @@
         </w:rPr>
       </w:pPr>
       <w:r>
-        <w:t>Đề tài này hướng tới việc xây dựng một hệ thống hỗ trợ giảng viên và sinh viên theo dõi tiến độ dự án phần mềm làm việc nhóm thông qua GitHub. Hệ thống cho phép sinh viên đăng nhập bằng GitHub OAuth, nộp bài qua repository riêng, tự động đánh giá chất lượng mã thông qua GitHub Actions và SonarCloud, đồng thời thống kê mức độ đóng góp của từng thành viên nhóm. Đây là giải pháp thiết thực nhằm nâng cao hiệu quả học tập, giảng dạy và đánh giá trong các môn học liên quan đến phát triển phần mềm.</w:t>
+        <w:t xml:space="preserve">Đề tài này hướng tới việc xây dựng một hệ thống hỗ trợ giảng viên và sinh viên theo dõi tiến độ dự án phần mềm làm việc nhóm thông qua GitHub. Hệ thống cho phép sinh viên đăng nhập bằng GitHub OAuth, nộp bài qua repository riêng, tự động đánh giá chất lượng mã thông qua GitHub Actions và </w:t>
+      </w:r>
+      <w:proofErr w:type="spellStart"/>
+      <w:r>
+        <w:t>SonarCloud</w:t>
+      </w:r>
+      <w:proofErr w:type="spellEnd"/>
+      <w:r>
+        <w:t>, đồng thời thống kê mức độ đóng góp của từng thành viên nhóm. Đây là giải pháp thiết thực nhằm nâng cao hiệu quả học tập, giảng dạy và đánh giá trong các môn học liên quan đến phát triển phần mềm.</w:t>
       </w:r>
       <w:r>
         <w:br w:type="page"/>
@@ -1511,10 +1523,14 @@
       <w:pPr>
         <w:pStyle w:val="PageTitle"/>
       </w:pPr>
+      <w:bookmarkStart w:id="4" w:name="_Toc205286027"/>
+      <w:bookmarkStart w:id="5" w:name="_Toc205286280"/>
       <w:r>
         <w:lastRenderedPageBreak/>
         <w:t>LỜI CẢM ƠN</w:t>
       </w:r>
+      <w:bookmarkEnd w:id="4"/>
+      <w:bookmarkEnd w:id="5"/>
     </w:p>
     <w:p>
       <w:pPr>
@@ -1590,8 +1606,16 @@
         <w:rPr>
           <w:lang w:eastAsia="zh-CN"/>
         </w:rPr>
-        <w:t>Một lần nữa, em xin gửi đến Thầy lời cảm ơn chân thành, kính chúc Thầy luôn mạnh khỏe, công tác tốt và tiếp tục truyền cảm hứng, kiến thức cho nhiều thế hệ sinh viên tiếp theo.</w:t>
-      </w:r>
+        <w:t xml:space="preserve">Một lần nữa, em xin gửi đến Thầy lời cảm ơn chân thành, kính chúc Thầy luôn mạnh khỏe, công tác tốt và tiếp tục truyền cảm hứng, kiến thức cho nhiều thế hệ sinh viên tiếp </w:t>
+      </w:r>
+      <w:proofErr w:type="spellStart"/>
+      <w:r>
+        <w:rPr>
+          <w:lang w:eastAsia="zh-CN"/>
+        </w:rPr>
+        <w:t>theo.</w:t>
+      </w:r>
+      <w:proofErr w:type="spellEnd"/>
     </w:p>
     <w:p>
       <w:pPr>
@@ -1663,10 +1687,14 @@
       <w:pPr>
         <w:pStyle w:val="PageTitle"/>
       </w:pPr>
+      <w:bookmarkStart w:id="6" w:name="_Toc205286028"/>
+      <w:bookmarkStart w:id="7" w:name="_Toc205286281"/>
       <w:r>
         <w:lastRenderedPageBreak/>
         <w:t>NHẬN XÉT</w:t>
       </w:r>
+      <w:bookmarkEnd w:id="6"/>
+      <w:bookmarkEnd w:id="7"/>
     </w:p>
     <w:p>
       <w:pPr>
@@ -3682,10 +3710,14 @@
       <w:pPr>
         <w:pStyle w:val="PageTitle"/>
       </w:pPr>
+      <w:bookmarkStart w:id="8" w:name="_Toc205286029"/>
+      <w:bookmarkStart w:id="9" w:name="_Toc205286282"/>
       <w:r>
         <w:lastRenderedPageBreak/>
         <w:t>NHẬN XÉT</w:t>
       </w:r>
+      <w:bookmarkEnd w:id="8"/>
+      <w:bookmarkEnd w:id="9"/>
     </w:p>
     <w:p>
       <w:pPr>
@@ -5719,11 +5751,13 @@
         </w:sectPr>
       </w:pPr>
     </w:p>
-    <w:bookmarkEnd w:id="0"/>
     <w:p>
       <w:pPr>
         <w:pStyle w:val="PageTitle"/>
       </w:pPr>
+      <w:bookmarkStart w:id="10" w:name="_Toc205286030"/>
+      <w:bookmarkStart w:id="11" w:name="_Toc205286283"/>
+      <w:bookmarkEnd w:id="0"/>
       <w:r>
         <w:lastRenderedPageBreak/>
         <w:t xml:space="preserve">MỤC </w:t>
@@ -5731,609 +5765,785 @@
       <w:r>
         <w:t>LỤC</w:t>
       </w:r>
-    </w:p>
+      <w:bookmarkEnd w:id="10"/>
+      <w:bookmarkEnd w:id="11"/>
+    </w:p>
+    <w:sdt>
+      <w:sdtPr>
+        <w:id w:val="-1074894913"/>
+        <w:docPartObj>
+          <w:docPartGallery w:val="Table of Contents"/>
+          <w:docPartUnique/>
+        </w:docPartObj>
+      </w:sdtPr>
+      <w:sdtEndPr>
+        <w:rPr>
+          <w:rFonts w:ascii="Times New Roman" w:eastAsiaTheme="minorHAnsi" w:hAnsi="Times New Roman" w:cstheme="minorBidi"/>
+          <w:b/>
+          <w:bCs/>
+          <w:noProof/>
+          <w:color w:val="auto"/>
+          <w:kern w:val="2"/>
+          <w:sz w:val="26"/>
+          <w:szCs w:val="24"/>
+          <w14:ligatures w14:val="standardContextual"/>
+        </w:rPr>
+      </w:sdtEndPr>
+      <w:sdtContent>
+        <w:p>
+          <w:pPr>
+            <w:pStyle w:val="TOCHeading"/>
+            <w:rPr>
+              <w:rFonts w:asciiTheme="minorHAnsi" w:eastAsiaTheme="minorEastAsia" w:hAnsiTheme="minorHAnsi"/>
+              <w:b/>
+              <w:caps/>
+              <w:noProof/>
+              <w:sz w:val="24"/>
+              <w:lang w:val="en-GB" w:eastAsia="en-GB"/>
+            </w:rPr>
+          </w:pPr>
+          <w:r>
+            <w:fldChar w:fldCharType="begin"/>
+          </w:r>
+          <w:r>
+            <w:instrText xml:space="preserve"> TOC \o "1-3" \h \z \u </w:instrText>
+          </w:r>
+          <w:r>
+            <w:fldChar w:fldCharType="separate"/>
+          </w:r>
+        </w:p>
+        <w:p>
+          <w:pPr>
+            <w:pStyle w:val="TOC1"/>
+            <w:rPr>
+              <w:rFonts w:asciiTheme="minorHAnsi" w:eastAsiaTheme="minorEastAsia" w:hAnsiTheme="minorHAnsi"/>
+              <w:b w:val="0"/>
+              <w:caps w:val="0"/>
+              <w:noProof/>
+              <w:sz w:val="24"/>
+              <w:lang w:val="en-GB" w:eastAsia="en-GB"/>
+            </w:rPr>
+          </w:pPr>
+          <w:hyperlink w:anchor="_Toc205286286" w:history="1">
+            <w:r>
+              <w:rPr>
+                <w:rStyle w:val="Hyperlink"/>
+                <w:noProof/>
+              </w:rPr>
+              <w:t>CHƯƠNG 1.</w:t>
+            </w:r>
+            <w:r>
+              <w:rPr>
+                <w:rStyle w:val="Hyperlink"/>
+                <w:bCs/>
+                <w:noProof/>
+              </w:rPr>
+              <w:t xml:space="preserve"> ĐẶT VẤN ĐỀ</w:t>
+            </w:r>
+            <w:r>
+              <w:rPr>
+                <w:noProof/>
+                <w:webHidden/>
+              </w:rPr>
+              <w:tab/>
+            </w:r>
+            <w:r>
+              <w:rPr>
+                <w:noProof/>
+                <w:webHidden/>
+              </w:rPr>
+              <w:fldChar w:fldCharType="begin"/>
+            </w:r>
+            <w:r>
+              <w:rPr>
+                <w:noProof/>
+                <w:webHidden/>
+              </w:rPr>
+              <w:instrText xml:space="preserve"> PAGEREF _Toc205286286 \h </w:instrText>
+            </w:r>
+            <w:r>
+              <w:rPr>
+                <w:noProof/>
+                <w:webHidden/>
+              </w:rPr>
+            </w:r>
+            <w:r>
+              <w:rPr>
+                <w:noProof/>
+                <w:webHidden/>
+              </w:rPr>
+              <w:fldChar w:fldCharType="separate"/>
+            </w:r>
+            <w:r>
+              <w:rPr>
+                <w:noProof/>
+                <w:webHidden/>
+              </w:rPr>
+              <w:t>1</w:t>
+            </w:r>
+            <w:r>
+              <w:rPr>
+                <w:noProof/>
+                <w:webHidden/>
+              </w:rPr>
+              <w:fldChar w:fldCharType="end"/>
+            </w:r>
+          </w:hyperlink>
+        </w:p>
+        <w:p>
+          <w:pPr>
+            <w:pStyle w:val="TOC2"/>
+            <w:rPr>
+              <w:rFonts w:asciiTheme="minorHAnsi" w:eastAsiaTheme="minorEastAsia" w:hAnsiTheme="minorHAnsi"/>
+              <w:noProof/>
+              <w:sz w:val="24"/>
+              <w:lang w:val="en-GB" w:eastAsia="en-GB"/>
+            </w:rPr>
+          </w:pPr>
+          <w:hyperlink w:anchor="_Toc205286287" w:history="1">
+            <w:r>
+              <w:rPr>
+                <w:rStyle w:val="Hyperlink"/>
+                <w:noProof/>
+              </w:rPr>
+              <w:t>1.1. Lorem Ipsum</w:t>
+            </w:r>
+            <w:r>
+              <w:rPr>
+                <w:noProof/>
+                <w:webHidden/>
+              </w:rPr>
+              <w:tab/>
+            </w:r>
+            <w:r>
+              <w:rPr>
+                <w:noProof/>
+                <w:webHidden/>
+              </w:rPr>
+              <w:fldChar w:fldCharType="begin"/>
+            </w:r>
+            <w:r>
+              <w:rPr>
+                <w:noProof/>
+                <w:webHidden/>
+              </w:rPr>
+              <w:instrText xml:space="preserve"> PAGEREF _Toc205286287 \h </w:instrText>
+            </w:r>
+            <w:r>
+              <w:rPr>
+                <w:noProof/>
+                <w:webHidden/>
+              </w:rPr>
+            </w:r>
+            <w:r>
+              <w:rPr>
+                <w:noProof/>
+                <w:webHidden/>
+              </w:rPr>
+              <w:fldChar w:fldCharType="separate"/>
+            </w:r>
+            <w:r>
+              <w:rPr>
+                <w:noProof/>
+                <w:webHidden/>
+              </w:rPr>
+              <w:t>1</w:t>
+            </w:r>
+            <w:r>
+              <w:rPr>
+                <w:noProof/>
+                <w:webHidden/>
+              </w:rPr>
+              <w:fldChar w:fldCharType="end"/>
+            </w:r>
+          </w:hyperlink>
+        </w:p>
+        <w:p>
+          <w:pPr>
+            <w:pStyle w:val="TOC3"/>
+            <w:rPr>
+              <w:rFonts w:asciiTheme="minorHAnsi" w:eastAsiaTheme="minorEastAsia" w:hAnsiTheme="minorHAnsi"/>
+              <w:noProof/>
+              <w:sz w:val="24"/>
+              <w:lang w:val="en-GB" w:eastAsia="en-GB"/>
+            </w:rPr>
+          </w:pPr>
+          <w:hyperlink w:anchor="_Toc205286288" w:history="1">
+            <w:r>
+              <w:rPr>
+                <w:rStyle w:val="Hyperlink"/>
+                <w:noProof/>
+              </w:rPr>
+              <w:t>1.1.1 Lorem Ipsum</w:t>
+            </w:r>
+            <w:r>
+              <w:rPr>
+                <w:noProof/>
+                <w:webHidden/>
+              </w:rPr>
+              <w:tab/>
+            </w:r>
+            <w:r>
+              <w:rPr>
+                <w:noProof/>
+                <w:webHidden/>
+              </w:rPr>
+              <w:fldChar w:fldCharType="begin"/>
+            </w:r>
+            <w:r>
+              <w:rPr>
+                <w:noProof/>
+                <w:webHidden/>
+              </w:rPr>
+              <w:instrText xml:space="preserve"> PAGEREF _Toc205286288 \h </w:instrText>
+            </w:r>
+            <w:r>
+              <w:rPr>
+                <w:noProof/>
+                <w:webHidden/>
+              </w:rPr>
+            </w:r>
+            <w:r>
+              <w:rPr>
+                <w:noProof/>
+                <w:webHidden/>
+              </w:rPr>
+              <w:fldChar w:fldCharType="separate"/>
+            </w:r>
+            <w:r>
+              <w:rPr>
+                <w:noProof/>
+                <w:webHidden/>
+              </w:rPr>
+              <w:t>1</w:t>
+            </w:r>
+            <w:r>
+              <w:rPr>
+                <w:noProof/>
+                <w:webHidden/>
+              </w:rPr>
+              <w:fldChar w:fldCharType="end"/>
+            </w:r>
+          </w:hyperlink>
+        </w:p>
+        <w:p>
+          <w:pPr>
+            <w:pStyle w:val="TOC1"/>
+            <w:rPr>
+              <w:rFonts w:asciiTheme="minorHAnsi" w:eastAsiaTheme="minorEastAsia" w:hAnsiTheme="minorHAnsi"/>
+              <w:b w:val="0"/>
+              <w:caps w:val="0"/>
+              <w:noProof/>
+              <w:sz w:val="24"/>
+              <w:lang w:val="en-GB" w:eastAsia="en-GB"/>
+            </w:rPr>
+          </w:pPr>
+          <w:hyperlink w:anchor="_Toc205286289" w:history="1">
+            <w:r>
+              <w:rPr>
+                <w:rStyle w:val="Hyperlink"/>
+                <w:bCs/>
+                <w:noProof/>
+              </w:rPr>
+              <w:t>CHƯƠNG 2. CƠ SỞ LÝ THUYẾT</w:t>
+            </w:r>
+            <w:r>
+              <w:rPr>
+                <w:noProof/>
+                <w:webHidden/>
+              </w:rPr>
+              <w:tab/>
+            </w:r>
+            <w:r>
+              <w:rPr>
+                <w:noProof/>
+                <w:webHidden/>
+              </w:rPr>
+              <w:fldChar w:fldCharType="begin"/>
+            </w:r>
+            <w:r>
+              <w:rPr>
+                <w:noProof/>
+                <w:webHidden/>
+              </w:rPr>
+              <w:instrText xml:space="preserve"> PAGEREF _Toc205286289 \h </w:instrText>
+            </w:r>
+            <w:r>
+              <w:rPr>
+                <w:noProof/>
+                <w:webHidden/>
+              </w:rPr>
+            </w:r>
+            <w:r>
+              <w:rPr>
+                <w:noProof/>
+                <w:webHidden/>
+              </w:rPr>
+              <w:fldChar w:fldCharType="separate"/>
+            </w:r>
+            <w:r>
+              <w:rPr>
+                <w:noProof/>
+                <w:webHidden/>
+              </w:rPr>
+              <w:t>3</w:t>
+            </w:r>
+            <w:r>
+              <w:rPr>
+                <w:noProof/>
+                <w:webHidden/>
+              </w:rPr>
+              <w:fldChar w:fldCharType="end"/>
+            </w:r>
+          </w:hyperlink>
+        </w:p>
+        <w:p>
+          <w:pPr>
+            <w:pStyle w:val="TOC2"/>
+            <w:rPr>
+              <w:rFonts w:asciiTheme="minorHAnsi" w:eastAsiaTheme="minorEastAsia" w:hAnsiTheme="minorHAnsi"/>
+              <w:noProof/>
+              <w:sz w:val="24"/>
+              <w:lang w:val="en-GB" w:eastAsia="en-GB"/>
+            </w:rPr>
+          </w:pPr>
+          <w:hyperlink w:anchor="_Toc205286290" w:history="1">
+            <w:r>
+              <w:rPr>
+                <w:rStyle w:val="Hyperlink"/>
+                <w:bCs/>
+                <w:noProof/>
+              </w:rPr>
+              <w:t>2.1. Lorem Ipsum</w:t>
+            </w:r>
+            <w:r>
+              <w:rPr>
+                <w:noProof/>
+                <w:webHidden/>
+              </w:rPr>
+              <w:tab/>
+            </w:r>
+            <w:r>
+              <w:rPr>
+                <w:noProof/>
+                <w:webHidden/>
+              </w:rPr>
+              <w:fldChar w:fldCharType="begin"/>
+            </w:r>
+            <w:r>
+              <w:rPr>
+                <w:noProof/>
+                <w:webHidden/>
+              </w:rPr>
+              <w:instrText xml:space="preserve"> PAGEREF _Toc205286290 \h </w:instrText>
+            </w:r>
+            <w:r>
+              <w:rPr>
+                <w:noProof/>
+                <w:webHidden/>
+              </w:rPr>
+            </w:r>
+            <w:r>
+              <w:rPr>
+                <w:noProof/>
+                <w:webHidden/>
+              </w:rPr>
+              <w:fldChar w:fldCharType="separate"/>
+            </w:r>
+            <w:r>
+              <w:rPr>
+                <w:noProof/>
+                <w:webHidden/>
+              </w:rPr>
+              <w:t>3</w:t>
+            </w:r>
+            <w:r>
+              <w:rPr>
+                <w:noProof/>
+                <w:webHidden/>
+              </w:rPr>
+              <w:fldChar w:fldCharType="end"/>
+            </w:r>
+          </w:hyperlink>
+        </w:p>
+        <w:p>
+          <w:pPr>
+            <w:pStyle w:val="TOC3"/>
+            <w:rPr>
+              <w:rFonts w:asciiTheme="minorHAnsi" w:eastAsiaTheme="minorEastAsia" w:hAnsiTheme="minorHAnsi"/>
+              <w:noProof/>
+              <w:sz w:val="24"/>
+              <w:lang w:val="en-GB" w:eastAsia="en-GB"/>
+            </w:rPr>
+          </w:pPr>
+          <w:hyperlink w:anchor="_Toc205286291" w:history="1">
+            <w:r>
+              <w:rPr>
+                <w:rStyle w:val="Hyperlink"/>
+                <w:bCs/>
+                <w:noProof/>
+              </w:rPr>
+              <w:t>2.1.1 Lorem Ipsum</w:t>
+            </w:r>
+            <w:r>
+              <w:rPr>
+                <w:noProof/>
+                <w:webHidden/>
+              </w:rPr>
+              <w:tab/>
+            </w:r>
+            <w:r>
+              <w:rPr>
+                <w:noProof/>
+                <w:webHidden/>
+              </w:rPr>
+              <w:fldChar w:fldCharType="begin"/>
+            </w:r>
+            <w:r>
+              <w:rPr>
+                <w:noProof/>
+                <w:webHidden/>
+              </w:rPr>
+              <w:instrText xml:space="preserve"> PAGEREF _Toc205286291 \h </w:instrText>
+            </w:r>
+            <w:r>
+              <w:rPr>
+                <w:noProof/>
+                <w:webHidden/>
+              </w:rPr>
+            </w:r>
+            <w:r>
+              <w:rPr>
+                <w:noProof/>
+                <w:webHidden/>
+              </w:rPr>
+              <w:fldChar w:fldCharType="separate"/>
+            </w:r>
+            <w:r>
+              <w:rPr>
+                <w:noProof/>
+                <w:webHidden/>
+              </w:rPr>
+              <w:t>3</w:t>
+            </w:r>
+            <w:r>
+              <w:rPr>
+                <w:noProof/>
+                <w:webHidden/>
+              </w:rPr>
+              <w:fldChar w:fldCharType="end"/>
+            </w:r>
+          </w:hyperlink>
+        </w:p>
+        <w:p>
+          <w:pPr>
+            <w:pStyle w:val="TOC1"/>
+            <w:rPr>
+              <w:rFonts w:asciiTheme="minorHAnsi" w:eastAsiaTheme="minorEastAsia" w:hAnsiTheme="minorHAnsi"/>
+              <w:b w:val="0"/>
+              <w:caps w:val="0"/>
+              <w:noProof/>
+              <w:sz w:val="24"/>
+              <w:lang w:val="en-GB" w:eastAsia="en-GB"/>
+            </w:rPr>
+          </w:pPr>
+          <w:hyperlink w:anchor="_Toc205286292" w:history="1">
+            <w:r>
+              <w:rPr>
+                <w:rStyle w:val="Hyperlink"/>
+                <w:noProof/>
+              </w:rPr>
+              <w:t>CHƯƠNG 3. HIỆN THỰC HÓA NGHIÊN CỨU</w:t>
+            </w:r>
+            <w:r>
+              <w:rPr>
+                <w:noProof/>
+                <w:webHidden/>
+              </w:rPr>
+              <w:tab/>
+            </w:r>
+            <w:r>
+              <w:rPr>
+                <w:noProof/>
+                <w:webHidden/>
+              </w:rPr>
+              <w:fldChar w:fldCharType="begin"/>
+            </w:r>
+            <w:r>
+              <w:rPr>
+                <w:noProof/>
+                <w:webHidden/>
+              </w:rPr>
+              <w:instrText xml:space="preserve"> PAGEREF _Toc205286292 \h </w:instrText>
+            </w:r>
+            <w:r>
+              <w:rPr>
+                <w:noProof/>
+                <w:webHidden/>
+              </w:rPr>
+            </w:r>
+            <w:r>
+              <w:rPr>
+                <w:noProof/>
+                <w:webHidden/>
+              </w:rPr>
+              <w:fldChar w:fldCharType="separate"/>
+            </w:r>
+            <w:r>
+              <w:rPr>
+                <w:noProof/>
+                <w:webHidden/>
+              </w:rPr>
+              <w:t>4</w:t>
+            </w:r>
+            <w:r>
+              <w:rPr>
+                <w:noProof/>
+                <w:webHidden/>
+              </w:rPr>
+              <w:fldChar w:fldCharType="end"/>
+            </w:r>
+          </w:hyperlink>
+        </w:p>
+        <w:p>
+          <w:pPr>
+            <w:pStyle w:val="TOC1"/>
+            <w:rPr>
+              <w:rFonts w:asciiTheme="minorHAnsi" w:eastAsiaTheme="minorEastAsia" w:hAnsiTheme="minorHAnsi"/>
+              <w:b w:val="0"/>
+              <w:caps w:val="0"/>
+              <w:noProof/>
+              <w:sz w:val="24"/>
+              <w:lang w:val="en-GB" w:eastAsia="en-GB"/>
+            </w:rPr>
+          </w:pPr>
+          <w:hyperlink w:anchor="_Toc205286293" w:history="1">
+            <w:r>
+              <w:rPr>
+                <w:rStyle w:val="Hyperlink"/>
+                <w:noProof/>
+              </w:rPr>
+              <w:t>CHƯƠNG 4. KẾT QUẢ NGHIÊN CỨU</w:t>
+            </w:r>
+            <w:r>
+              <w:rPr>
+                <w:noProof/>
+                <w:webHidden/>
+              </w:rPr>
+              <w:tab/>
+            </w:r>
+            <w:r>
+              <w:rPr>
+                <w:noProof/>
+                <w:webHidden/>
+              </w:rPr>
+              <w:fldChar w:fldCharType="begin"/>
+            </w:r>
+            <w:r>
+              <w:rPr>
+                <w:noProof/>
+                <w:webHidden/>
+              </w:rPr>
+              <w:instrText xml:space="preserve"> PAGEREF _Toc205286293 \h </w:instrText>
+            </w:r>
+            <w:r>
+              <w:rPr>
+                <w:noProof/>
+                <w:webHidden/>
+              </w:rPr>
+            </w:r>
+            <w:r>
+              <w:rPr>
+                <w:noProof/>
+                <w:webHidden/>
+              </w:rPr>
+              <w:fldChar w:fldCharType="separate"/>
+            </w:r>
+            <w:r>
+              <w:rPr>
+                <w:noProof/>
+                <w:webHidden/>
+              </w:rPr>
+              <w:t>5</w:t>
+            </w:r>
+            <w:r>
+              <w:rPr>
+                <w:noProof/>
+                <w:webHidden/>
+              </w:rPr>
+              <w:fldChar w:fldCharType="end"/>
+            </w:r>
+          </w:hyperlink>
+        </w:p>
+        <w:p>
+          <w:pPr>
+            <w:pStyle w:val="TOC1"/>
+            <w:rPr>
+              <w:rFonts w:asciiTheme="minorHAnsi" w:eastAsiaTheme="minorEastAsia" w:hAnsiTheme="minorHAnsi"/>
+              <w:b w:val="0"/>
+              <w:caps w:val="0"/>
+              <w:noProof/>
+              <w:sz w:val="24"/>
+              <w:lang w:val="en-GB" w:eastAsia="en-GB"/>
+            </w:rPr>
+          </w:pPr>
+          <w:hyperlink w:anchor="_Toc205286294" w:history="1">
+            <w:r>
+              <w:rPr>
+                <w:rStyle w:val="Hyperlink"/>
+                <w:noProof/>
+                <w:lang w:val="en-GB"/>
+              </w:rPr>
+              <w:t>PHỤ LỤC</w:t>
+            </w:r>
+            <w:r>
+              <w:rPr>
+                <w:noProof/>
+                <w:webHidden/>
+              </w:rPr>
+              <w:tab/>
+            </w:r>
+            <w:r>
+              <w:rPr>
+                <w:noProof/>
+                <w:webHidden/>
+              </w:rPr>
+              <w:fldChar w:fldCharType="begin"/>
+            </w:r>
+            <w:r>
+              <w:rPr>
+                <w:noProof/>
+                <w:webHidden/>
+              </w:rPr>
+              <w:instrText xml:space="preserve"> PAGEREF _Toc205286294 \h </w:instrText>
+            </w:r>
+            <w:r>
+              <w:rPr>
+                <w:noProof/>
+                <w:webHidden/>
+              </w:rPr>
+            </w:r>
+            <w:r>
+              <w:rPr>
+                <w:noProof/>
+                <w:webHidden/>
+              </w:rPr>
+              <w:fldChar w:fldCharType="separate"/>
+            </w:r>
+            <w:r>
+              <w:rPr>
+                <w:noProof/>
+                <w:webHidden/>
+              </w:rPr>
+              <w:t>6</w:t>
+            </w:r>
+            <w:r>
+              <w:rPr>
+                <w:noProof/>
+                <w:webHidden/>
+              </w:rPr>
+              <w:fldChar w:fldCharType="end"/>
+            </w:r>
+          </w:hyperlink>
+        </w:p>
+        <w:p>
+          <w:pPr>
+            <w:pStyle w:val="TOC1"/>
+            <w:rPr>
+              <w:rFonts w:asciiTheme="minorHAnsi" w:eastAsiaTheme="minorEastAsia" w:hAnsiTheme="minorHAnsi"/>
+              <w:b w:val="0"/>
+              <w:caps w:val="0"/>
+              <w:noProof/>
+              <w:sz w:val="24"/>
+              <w:lang w:val="en-GB" w:eastAsia="en-GB"/>
+            </w:rPr>
+          </w:pPr>
+          <w:hyperlink w:anchor="_Toc205286295" w:history="1">
+            <w:r>
+              <w:rPr>
+                <w:rStyle w:val="Hyperlink"/>
+                <w:noProof/>
+                <w:lang w:val="en-GB"/>
+              </w:rPr>
+              <w:t>DANH MỤC TÀI LIỆU THAM KHẢO</w:t>
+            </w:r>
+            <w:r>
+              <w:rPr>
+                <w:noProof/>
+                <w:webHidden/>
+              </w:rPr>
+              <w:tab/>
+            </w:r>
+            <w:r>
+              <w:rPr>
+                <w:noProof/>
+                <w:webHidden/>
+              </w:rPr>
+              <w:fldChar w:fldCharType="begin"/>
+            </w:r>
+            <w:r>
+              <w:rPr>
+                <w:noProof/>
+                <w:webHidden/>
+              </w:rPr>
+              <w:instrText xml:space="preserve"> PAGEREF _Toc205286295 \h </w:instrText>
+            </w:r>
+            <w:r>
+              <w:rPr>
+                <w:noProof/>
+                <w:webHidden/>
+              </w:rPr>
+            </w:r>
+            <w:r>
+              <w:rPr>
+                <w:noProof/>
+                <w:webHidden/>
+              </w:rPr>
+              <w:fldChar w:fldCharType="separate"/>
+            </w:r>
+            <w:r>
+              <w:rPr>
+                <w:noProof/>
+                <w:webHidden/>
+              </w:rPr>
+              <w:t>7</w:t>
+            </w:r>
+            <w:r>
+              <w:rPr>
+                <w:noProof/>
+                <w:webHidden/>
+              </w:rPr>
+              <w:fldChar w:fldCharType="end"/>
+            </w:r>
+          </w:hyperlink>
+        </w:p>
+        <w:p>
+          <w:r>
+            <w:rPr>
+              <w:b/>
+              <w:bCs/>
+              <w:noProof/>
+            </w:rPr>
+            <w:fldChar w:fldCharType="end"/>
+          </w:r>
+        </w:p>
+      </w:sdtContent>
+    </w:sdt>
     <w:p>
       <w:pPr>
         <w:pStyle w:val="TOC1"/>
         <w:rPr>
           <w:rFonts w:asciiTheme="minorHAnsi" w:eastAsiaTheme="minorEastAsia" w:hAnsiTheme="minorHAnsi"/>
-          <w:b w:val="0"/>
           <w:caps w:val="0"/>
           <w:noProof/>
           <w:sz w:val="24"/>
-        </w:rPr>
-      </w:pPr>
-      <w:r>
-        <w:rPr>
-          <w:b w:val="0"/>
-          <w:bCs/>
-        </w:rPr>
-        <w:fldChar w:fldCharType="begin"/>
-      </w:r>
-      <w:r>
-        <w:rPr>
-          <w:b w:val="0"/>
-          <w:bCs/>
-        </w:rPr>
-        <w:instrText xml:space="preserve"> TOC \o "1-3" \h \z \u </w:instrText>
-      </w:r>
-      <w:r>
-        <w:rPr>
-          <w:b w:val="0"/>
-          <w:bCs/>
-        </w:rPr>
-        <w:fldChar w:fldCharType="separate"/>
-      </w:r>
-      <w:hyperlink w:anchor="_Toc203917043" w:history="1">
-        <w:r>
-          <w:rPr>
-            <w:rStyle w:val="Hyperlink"/>
-            <w:noProof/>
-          </w:rPr>
-          <w:t>Lorem Ipsum</w:t>
-        </w:r>
-        <w:r>
-          <w:rPr>
-            <w:noProof/>
-            <w:webHidden/>
-          </w:rPr>
-          <w:tab/>
-        </w:r>
-        <w:r>
-          <w:rPr>
-            <w:noProof/>
-            <w:webHidden/>
-          </w:rPr>
-          <w:fldChar w:fldCharType="begin"/>
-        </w:r>
-        <w:r>
-          <w:rPr>
-            <w:noProof/>
-            <w:webHidden/>
-          </w:rPr>
-          <w:instrText xml:space="preserve"> PAGEREF _Toc203917043 \h </w:instrText>
-        </w:r>
-        <w:r>
-          <w:rPr>
-            <w:noProof/>
-            <w:webHidden/>
-          </w:rPr>
-        </w:r>
-        <w:r>
-          <w:rPr>
-            <w:noProof/>
-            <w:webHidden/>
-          </w:rPr>
-          <w:fldChar w:fldCharType="separate"/>
-        </w:r>
-        <w:r>
-          <w:rPr>
-            <w:noProof/>
-            <w:webHidden/>
-          </w:rPr>
-          <w:t>1</w:t>
-        </w:r>
-        <w:r>
-          <w:rPr>
-            <w:noProof/>
-            <w:webHidden/>
-          </w:rPr>
-          <w:fldChar w:fldCharType="end"/>
-        </w:r>
-      </w:hyperlink>
-    </w:p>
-    <w:p>
-      <w:pPr>
-        <w:pStyle w:val="TOC1"/>
-        <w:rPr>
-          <w:rFonts w:asciiTheme="minorHAnsi" w:eastAsiaTheme="minorEastAsia" w:hAnsiTheme="minorHAnsi"/>
-          <w:b w:val="0"/>
-          <w:caps w:val="0"/>
-          <w:noProof/>
-          <w:sz w:val="24"/>
-        </w:rPr>
-      </w:pPr>
-      <w:hyperlink w:anchor="_Toc203917044" w:history="1">
-        <w:r>
-          <w:rPr>
-            <w:rStyle w:val="Hyperlink"/>
-            <w:noProof/>
-          </w:rPr>
-          <w:t>Lorem Ipsum</w:t>
-        </w:r>
-        <w:r>
-          <w:rPr>
-            <w:noProof/>
-            <w:webHidden/>
-          </w:rPr>
-          <w:tab/>
-        </w:r>
-        <w:r>
-          <w:rPr>
-            <w:noProof/>
-            <w:webHidden/>
-          </w:rPr>
-          <w:fldChar w:fldCharType="begin"/>
-        </w:r>
-        <w:r>
-          <w:rPr>
-            <w:noProof/>
-            <w:webHidden/>
-          </w:rPr>
-          <w:instrText xml:space="preserve"> PAGEREF _Toc203917044 \h </w:instrText>
-        </w:r>
-        <w:r>
-          <w:rPr>
-            <w:noProof/>
-            <w:webHidden/>
-          </w:rPr>
-        </w:r>
-        <w:r>
-          <w:rPr>
-            <w:noProof/>
-            <w:webHidden/>
-          </w:rPr>
-          <w:fldChar w:fldCharType="separate"/>
-        </w:r>
-        <w:r>
-          <w:rPr>
-            <w:noProof/>
-            <w:webHidden/>
-          </w:rPr>
-          <w:t>1</w:t>
-        </w:r>
-        <w:r>
-          <w:rPr>
-            <w:noProof/>
-            <w:webHidden/>
-          </w:rPr>
-          <w:fldChar w:fldCharType="end"/>
-        </w:r>
-      </w:hyperlink>
-    </w:p>
-    <w:p>
-      <w:pPr>
-        <w:pStyle w:val="TOC1"/>
-        <w:rPr>
-          <w:rFonts w:asciiTheme="minorHAnsi" w:eastAsiaTheme="minorEastAsia" w:hAnsiTheme="minorHAnsi"/>
-          <w:b w:val="0"/>
-          <w:caps w:val="0"/>
-          <w:noProof/>
-          <w:sz w:val="24"/>
-        </w:rPr>
-      </w:pPr>
-      <w:hyperlink w:anchor="_Toc203917045" w:history="1">
-        <w:r>
-          <w:rPr>
-            <w:rStyle w:val="Hyperlink"/>
-            <w:noProof/>
-          </w:rPr>
-          <w:t>CHƯƠNG 1.</w:t>
-        </w:r>
-        <w:r>
-          <w:rPr>
-            <w:rStyle w:val="Hyperlink"/>
-            <w:bCs/>
-            <w:noProof/>
-          </w:rPr>
-          <w:t xml:space="preserve"> Lorem Ipsum</w:t>
-        </w:r>
-        <w:r>
-          <w:rPr>
-            <w:noProof/>
-            <w:webHidden/>
-          </w:rPr>
-          <w:tab/>
-        </w:r>
-        <w:r>
-          <w:rPr>
-            <w:noProof/>
-            <w:webHidden/>
-          </w:rPr>
-          <w:fldChar w:fldCharType="begin"/>
-        </w:r>
-        <w:r>
-          <w:rPr>
-            <w:noProof/>
-            <w:webHidden/>
-          </w:rPr>
-          <w:instrText xml:space="preserve"> PAGEREF _Toc203917045 \h </w:instrText>
-        </w:r>
-        <w:r>
-          <w:rPr>
-            <w:noProof/>
-            <w:webHidden/>
-          </w:rPr>
-        </w:r>
-        <w:r>
-          <w:rPr>
-            <w:noProof/>
-            <w:webHidden/>
-          </w:rPr>
-          <w:fldChar w:fldCharType="separate"/>
-        </w:r>
-        <w:r>
-          <w:rPr>
-            <w:noProof/>
-            <w:webHidden/>
-          </w:rPr>
-          <w:t>2</w:t>
-        </w:r>
-        <w:r>
-          <w:rPr>
-            <w:noProof/>
-            <w:webHidden/>
-          </w:rPr>
-          <w:fldChar w:fldCharType="end"/>
-        </w:r>
-      </w:hyperlink>
-    </w:p>
-    <w:p>
-      <w:pPr>
-        <w:pStyle w:val="TOC2"/>
-        <w:tabs>
-          <w:tab w:val="right" w:leader="dot" w:pos="8777"/>
-        </w:tabs>
-        <w:rPr>
-          <w:rFonts w:asciiTheme="minorHAnsi" w:eastAsiaTheme="minorEastAsia" w:hAnsiTheme="minorHAnsi"/>
-          <w:noProof/>
-          <w:sz w:val="24"/>
-        </w:rPr>
-      </w:pPr>
-      <w:hyperlink w:anchor="_Toc203917046" w:history="1">
-        <w:r>
-          <w:rPr>
-            <w:rStyle w:val="Hyperlink"/>
-            <w:noProof/>
-          </w:rPr>
-          <w:t>1.1. Lorem Ipsum</w:t>
-        </w:r>
-        <w:r>
-          <w:rPr>
-            <w:noProof/>
-            <w:webHidden/>
-          </w:rPr>
-          <w:tab/>
-        </w:r>
-        <w:r>
-          <w:rPr>
-            <w:noProof/>
-            <w:webHidden/>
-          </w:rPr>
-          <w:fldChar w:fldCharType="begin"/>
-        </w:r>
-        <w:r>
-          <w:rPr>
-            <w:noProof/>
-            <w:webHidden/>
-          </w:rPr>
-          <w:instrText xml:space="preserve"> PAGEREF _Toc203917046 \h </w:instrText>
-        </w:r>
-        <w:r>
-          <w:rPr>
-            <w:noProof/>
-            <w:webHidden/>
-          </w:rPr>
-        </w:r>
-        <w:r>
-          <w:rPr>
-            <w:noProof/>
-            <w:webHidden/>
-          </w:rPr>
-          <w:fldChar w:fldCharType="separate"/>
-        </w:r>
-        <w:r>
-          <w:rPr>
-            <w:noProof/>
-            <w:webHidden/>
-          </w:rPr>
-          <w:t>2</w:t>
-        </w:r>
-        <w:r>
-          <w:rPr>
-            <w:noProof/>
-            <w:webHidden/>
-          </w:rPr>
-          <w:fldChar w:fldCharType="end"/>
-        </w:r>
-      </w:hyperlink>
-    </w:p>
-    <w:p>
-      <w:pPr>
-        <w:pStyle w:val="TOC3"/>
-        <w:tabs>
-          <w:tab w:val="right" w:leader="dot" w:pos="8777"/>
-        </w:tabs>
-        <w:rPr>
-          <w:rFonts w:asciiTheme="minorHAnsi" w:eastAsiaTheme="minorEastAsia" w:hAnsiTheme="minorHAnsi"/>
-          <w:noProof/>
-          <w:sz w:val="24"/>
-        </w:rPr>
-      </w:pPr>
-      <w:hyperlink w:anchor="_Toc203917047" w:history="1">
-        <w:r>
-          <w:rPr>
-            <w:rStyle w:val="Hyperlink"/>
-            <w:noProof/>
-          </w:rPr>
-          <w:t>1.1.1 Lorem Ipsum</w:t>
-        </w:r>
-        <w:r>
-          <w:rPr>
-            <w:noProof/>
-            <w:webHidden/>
-          </w:rPr>
-          <w:tab/>
-        </w:r>
-        <w:r>
-          <w:rPr>
-            <w:noProof/>
-            <w:webHidden/>
-          </w:rPr>
-          <w:fldChar w:fldCharType="begin"/>
-        </w:r>
-        <w:r>
-          <w:rPr>
-            <w:noProof/>
-            <w:webHidden/>
-          </w:rPr>
-          <w:instrText xml:space="preserve"> PAGEREF _Toc203917047 \h </w:instrText>
-        </w:r>
-        <w:r>
-          <w:rPr>
-            <w:noProof/>
-            <w:webHidden/>
-          </w:rPr>
-        </w:r>
-        <w:r>
-          <w:rPr>
-            <w:noProof/>
-            <w:webHidden/>
-          </w:rPr>
-          <w:fldChar w:fldCharType="separate"/>
-        </w:r>
-        <w:r>
-          <w:rPr>
-            <w:noProof/>
-            <w:webHidden/>
-          </w:rPr>
-          <w:t>2</w:t>
-        </w:r>
-        <w:r>
-          <w:rPr>
-            <w:noProof/>
-            <w:webHidden/>
-          </w:rPr>
-          <w:fldChar w:fldCharType="end"/>
-        </w:r>
-      </w:hyperlink>
-    </w:p>
-    <w:p>
-      <w:pPr>
-        <w:pStyle w:val="TOC1"/>
-        <w:rPr>
-          <w:rFonts w:asciiTheme="minorHAnsi" w:eastAsiaTheme="minorEastAsia" w:hAnsiTheme="minorHAnsi"/>
-          <w:b w:val="0"/>
-          <w:caps w:val="0"/>
-          <w:noProof/>
-          <w:sz w:val="24"/>
-        </w:rPr>
-      </w:pPr>
-      <w:hyperlink w:anchor="_Toc203917048" w:history="1">
-        <w:r>
-          <w:rPr>
-            <w:rStyle w:val="Hyperlink"/>
-            <w:bCs/>
-            <w:noProof/>
-          </w:rPr>
-          <w:t>CHƯƠNG 2. Lorem Ipsum</w:t>
-        </w:r>
-        <w:r>
-          <w:rPr>
-            <w:noProof/>
-            <w:webHidden/>
-          </w:rPr>
-          <w:tab/>
-        </w:r>
-        <w:r>
-          <w:rPr>
-            <w:noProof/>
-            <w:webHidden/>
-          </w:rPr>
-          <w:fldChar w:fldCharType="begin"/>
-        </w:r>
-        <w:r>
-          <w:rPr>
-            <w:noProof/>
-            <w:webHidden/>
-          </w:rPr>
-          <w:instrText xml:space="preserve"> PAGEREF _Toc203917048 \h </w:instrText>
-        </w:r>
-        <w:r>
-          <w:rPr>
-            <w:noProof/>
-            <w:webHidden/>
-          </w:rPr>
-        </w:r>
-        <w:r>
-          <w:rPr>
-            <w:noProof/>
-            <w:webHidden/>
-          </w:rPr>
-          <w:fldChar w:fldCharType="separate"/>
-        </w:r>
-        <w:r>
-          <w:rPr>
-            <w:noProof/>
-            <w:webHidden/>
-          </w:rPr>
-          <w:t>3</w:t>
-        </w:r>
-        <w:r>
-          <w:rPr>
-            <w:noProof/>
-            <w:webHidden/>
-          </w:rPr>
-          <w:fldChar w:fldCharType="end"/>
-        </w:r>
-      </w:hyperlink>
-    </w:p>
-    <w:p>
-      <w:pPr>
-        <w:pStyle w:val="TOC2"/>
-        <w:tabs>
-          <w:tab w:val="right" w:leader="dot" w:pos="8777"/>
-        </w:tabs>
-        <w:rPr>
-          <w:rFonts w:asciiTheme="minorHAnsi" w:eastAsiaTheme="minorEastAsia" w:hAnsiTheme="minorHAnsi"/>
-          <w:noProof/>
-          <w:sz w:val="24"/>
-        </w:rPr>
-      </w:pPr>
-      <w:hyperlink w:anchor="_Toc203917049" w:history="1">
-        <w:r>
-          <w:rPr>
-            <w:rStyle w:val="Hyperlink"/>
-            <w:bCs/>
-            <w:noProof/>
-          </w:rPr>
-          <w:t>2.1. Lorem Ipsum</w:t>
-        </w:r>
-        <w:r>
-          <w:rPr>
-            <w:noProof/>
-            <w:webHidden/>
-          </w:rPr>
-          <w:tab/>
-        </w:r>
-        <w:r>
-          <w:rPr>
-            <w:noProof/>
-            <w:webHidden/>
-          </w:rPr>
-          <w:fldChar w:fldCharType="begin"/>
-        </w:r>
-        <w:r>
-          <w:rPr>
-            <w:noProof/>
-            <w:webHidden/>
-          </w:rPr>
-          <w:instrText xml:space="preserve"> PAGEREF _Toc203917049 \h </w:instrText>
-        </w:r>
-        <w:r>
-          <w:rPr>
-            <w:noProof/>
-            <w:webHidden/>
-          </w:rPr>
-        </w:r>
-        <w:r>
-          <w:rPr>
-            <w:noProof/>
-            <w:webHidden/>
-          </w:rPr>
-          <w:fldChar w:fldCharType="separate"/>
-        </w:r>
-        <w:r>
-          <w:rPr>
-            <w:noProof/>
-            <w:webHidden/>
-          </w:rPr>
-          <w:t>3</w:t>
-        </w:r>
-        <w:r>
-          <w:rPr>
-            <w:noProof/>
-            <w:webHidden/>
-          </w:rPr>
-          <w:fldChar w:fldCharType="end"/>
-        </w:r>
-      </w:hyperlink>
-    </w:p>
-    <w:p>
-      <w:pPr>
-        <w:pStyle w:val="TOC3"/>
-        <w:tabs>
-          <w:tab w:val="right" w:leader="dot" w:pos="8777"/>
-        </w:tabs>
-        <w:rPr>
-          <w:rFonts w:asciiTheme="minorHAnsi" w:eastAsiaTheme="minorEastAsia" w:hAnsiTheme="minorHAnsi"/>
-          <w:noProof/>
-          <w:sz w:val="24"/>
-        </w:rPr>
-      </w:pPr>
-      <w:hyperlink w:anchor="_Toc203917050" w:history="1">
-        <w:r>
-          <w:rPr>
-            <w:rStyle w:val="Hyperlink"/>
-            <w:bCs/>
-            <w:noProof/>
-          </w:rPr>
-          <w:t>2.1.1 Lorem Ipsum</w:t>
-        </w:r>
-        <w:r>
-          <w:rPr>
-            <w:noProof/>
-            <w:webHidden/>
-          </w:rPr>
-          <w:tab/>
-        </w:r>
-        <w:r>
-          <w:rPr>
-            <w:noProof/>
-            <w:webHidden/>
-          </w:rPr>
-          <w:fldChar w:fldCharType="begin"/>
-        </w:r>
-        <w:r>
-          <w:rPr>
-            <w:noProof/>
-            <w:webHidden/>
-          </w:rPr>
-          <w:instrText xml:space="preserve"> PAGEREF _Toc203917050 \h </w:instrText>
-        </w:r>
-        <w:r>
-          <w:rPr>
-            <w:noProof/>
-            <w:webHidden/>
-          </w:rPr>
-        </w:r>
-        <w:r>
-          <w:rPr>
-            <w:noProof/>
-            <w:webHidden/>
-          </w:rPr>
-          <w:fldChar w:fldCharType="separate"/>
-        </w:r>
-        <w:r>
-          <w:rPr>
-            <w:noProof/>
-            <w:webHidden/>
-          </w:rPr>
-          <w:t>3</w:t>
-        </w:r>
-        <w:r>
-          <w:rPr>
-            <w:noProof/>
-            <w:webHidden/>
-          </w:rPr>
-          <w:fldChar w:fldCharType="end"/>
-        </w:r>
-      </w:hyperlink>
-      <w:r>
-        <w:rPr>
-          <w:bCs/>
-        </w:rPr>
-        <w:fldChar w:fldCharType="end"/>
-      </w:r>
-      <w:r>
-        <w:t xml:space="preserve"> </w:t>
-      </w:r>
-      <w:bookmarkStart w:id="2" w:name="_Toc203917044"/>
-    </w:p>
-    <w:p>
-      <w:pPr>
-        <w:ind w:firstLine="0"/>
-        <w:jc w:val="center"/>
+          <w:lang w:val="en-GB" w:eastAsia="en-GB"/>
+        </w:rPr>
+      </w:pPr>
+    </w:p>
+    <w:p>
+      <w:pPr>
+        <w:ind w:firstLine="0"/>
         <w:rPr>
           <w:rFonts w:eastAsia="Times New Roman" w:cs="Times New Roman"/>
           <w:b/>
@@ -6346,19 +6556,24 @@
           <w14:ligatures w14:val="none"/>
         </w:rPr>
       </w:pPr>
+      <w:bookmarkStart w:id="12" w:name="_Toc203917044"/>
       <w:r>
         <w:br w:type="page"/>
       </w:r>
     </w:p>
-    <w:bookmarkEnd w:id="2"/>
     <w:p>
       <w:pPr>
         <w:pStyle w:val="PageTitle"/>
       </w:pPr>
+      <w:bookmarkStart w:id="13" w:name="_Toc205286031"/>
+      <w:bookmarkStart w:id="14" w:name="_Toc205286284"/>
+      <w:bookmarkEnd w:id="12"/>
       <w:r>
         <w:lastRenderedPageBreak/>
         <w:t>DANH MỤC CÁC BẢNG, SƠ ĐỒ, HÌNH</w:t>
       </w:r>
+      <w:bookmarkEnd w:id="13"/>
+      <w:bookmarkEnd w:id="14"/>
     </w:p>
     <w:p>
       <w:pPr>
@@ -6486,6 +6701,8 @@
           <w:lang w:val="en-GB"/>
         </w:rPr>
       </w:pPr>
+      <w:bookmarkStart w:id="15" w:name="_Toc205286032"/>
+      <w:bookmarkStart w:id="16" w:name="_Toc205286285"/>
       <w:r>
         <w:rPr>
           <w:lang w:val="en-GB"/>
@@ -6493,84 +6710,226 @@
         <w:lastRenderedPageBreak/>
         <w:t>KÍ HIỆU CÁC CỤM TỪ VIẾT TẮT</w:t>
       </w:r>
-    </w:p>
-    <w:p>
-      <w:r>
-        <w:t xml:space="preserve">SXKD: </w:t>
-      </w:r>
-      <w:r>
-        <w:tab/>
-      </w:r>
-      <w:r>
-        <w:tab/>
-      </w:r>
-      <w:r>
-        <w:tab/>
-      </w:r>
-      <w:r>
-        <w:tab/>
-      </w:r>
-      <w:r>
-        <w:tab/>
-      </w:r>
-      <w:r>
-        <w:t>Sản xuất kinh doanh</w:t>
-      </w:r>
-      <w:r>
-        <w:tab/>
-      </w:r>
-    </w:p>
-    <w:p>
-      <w:r>
-        <w:t>CTM:</w:t>
-      </w:r>
-      <w:r>
-        <w:tab/>
-      </w:r>
-      <w:r>
-        <w:tab/>
-      </w:r>
-      <w:r>
-        <w:tab/>
-      </w:r>
-      <w:r>
-        <w:tab/>
-      </w:r>
-      <w:r>
-        <w:tab/>
-      </w:r>
-      <w:r>
-        <w:tab/>
-      </w:r>
-      <w:r>
-        <w:t>Chế tạo máy</w:t>
-      </w:r>
-    </w:p>
-    <w:p>
-      <w:r>
-        <w:t>QTKD</w:t>
-      </w:r>
-      <w:r>
-        <w:t>:</w:t>
-      </w:r>
-      <w:r>
-        <w:tab/>
-      </w:r>
-      <w:r>
-        <w:tab/>
-      </w:r>
-      <w:r>
-        <w:tab/>
-      </w:r>
-      <w:r>
-        <w:tab/>
-      </w:r>
-      <w:r>
-        <w:tab/>
-      </w:r>
-      <w:r>
-        <w:t>Quản trị kinh doanh</w:t>
-      </w:r>
+      <w:bookmarkEnd w:id="15"/>
+      <w:bookmarkEnd w:id="16"/>
+    </w:p>
+    <w:tbl>
+      <w:tblPr>
+        <w:tblStyle w:val="TableGrid"/>
+        <w:tblW w:w="0" w:type="auto"/>
+        <w:tblLook w:val="04A0" w:firstRow="1" w:lastRow="0" w:firstColumn="1" w:lastColumn="0" w:noHBand="0" w:noVBand="1"/>
+      </w:tblPr>
+      <w:tblGrid>
+        <w:gridCol w:w="4388"/>
+        <w:gridCol w:w="4389"/>
+      </w:tblGrid>
+      <w:tr>
+        <w:trPr>
+          <w:trHeight w:val="659"/>
+        </w:trPr>
+        <w:tc>
+          <w:tcPr>
+            <w:tcW w:w="4388" w:type="dxa"/>
+            <w:shd w:val="clear" w:color="auto" w:fill="E8E8E8" w:themeFill="background2"/>
+            <w:vAlign w:val="center"/>
+          </w:tcPr>
+          <w:p>
+            <w:pPr>
+              <w:ind w:firstLine="0"/>
+              <w:jc w:val="center"/>
+              <w:rPr>
+                <w:b/>
+                <w:bCs/>
+                <w:lang w:val="en-GB" w:eastAsia="zh-CN"/>
+              </w:rPr>
+            </w:pPr>
+            <w:r>
+              <w:rPr>
+                <w:b/>
+                <w:bCs/>
+                <w:lang w:val="en-GB" w:eastAsia="zh-CN"/>
+              </w:rPr>
+              <w:t>Từ viết tắt</w:t>
+            </w:r>
+          </w:p>
+        </w:tc>
+        <w:tc>
+          <w:tcPr>
+            <w:tcW w:w="4389" w:type="dxa"/>
+            <w:shd w:val="clear" w:color="auto" w:fill="E8E8E8" w:themeFill="background2"/>
+            <w:vAlign w:val="center"/>
+          </w:tcPr>
+          <w:p>
+            <w:pPr>
+              <w:ind w:firstLine="0"/>
+              <w:jc w:val="center"/>
+              <w:rPr>
+                <w:b/>
+                <w:bCs/>
+                <w:lang w:eastAsia="zh-CN"/>
+              </w:rPr>
+            </w:pPr>
+            <w:r>
+              <w:rPr>
+                <w:b/>
+                <w:bCs/>
+                <w:lang w:eastAsia="zh-CN"/>
+              </w:rPr>
+              <w:t>Ý nghĩa</w:t>
+            </w:r>
+          </w:p>
+        </w:tc>
+      </w:tr>
+      <w:tr>
+        <w:trPr>
+          <w:trHeight w:val="624"/>
+        </w:trPr>
+        <w:tc>
+          <w:tcPr>
+            <w:tcW w:w="4388" w:type="dxa"/>
+            <w:vAlign w:val="center"/>
+          </w:tcPr>
+          <w:p>
+            <w:pPr>
+              <w:ind w:firstLine="0"/>
+              <w:jc w:val="center"/>
+              <w:rPr>
+                <w:lang w:val="en-GB" w:eastAsia="zh-CN"/>
+              </w:rPr>
+            </w:pPr>
+          </w:p>
+        </w:tc>
+        <w:tc>
+          <w:tcPr>
+            <w:tcW w:w="4389" w:type="dxa"/>
+            <w:vAlign w:val="center"/>
+          </w:tcPr>
+          <w:p>
+            <w:pPr>
+              <w:ind w:firstLine="0"/>
+              <w:jc w:val="center"/>
+              <w:rPr>
+                <w:lang w:val="en-GB" w:eastAsia="zh-CN"/>
+              </w:rPr>
+            </w:pPr>
+          </w:p>
+        </w:tc>
+      </w:tr>
+      <w:tr>
+        <w:trPr>
+          <w:trHeight w:val="624"/>
+        </w:trPr>
+        <w:tc>
+          <w:tcPr>
+            <w:tcW w:w="4388" w:type="dxa"/>
+            <w:vAlign w:val="center"/>
+          </w:tcPr>
+          <w:p>
+            <w:pPr>
+              <w:ind w:firstLine="0"/>
+              <w:jc w:val="center"/>
+              <w:rPr>
+                <w:lang w:val="en-GB" w:eastAsia="zh-CN"/>
+              </w:rPr>
+            </w:pPr>
+          </w:p>
+        </w:tc>
+        <w:tc>
+          <w:tcPr>
+            <w:tcW w:w="4389" w:type="dxa"/>
+            <w:vAlign w:val="center"/>
+          </w:tcPr>
+          <w:p>
+            <w:pPr>
+              <w:ind w:firstLine="0"/>
+              <w:jc w:val="center"/>
+              <w:rPr>
+                <w:lang w:val="en-GB" w:eastAsia="zh-CN"/>
+              </w:rPr>
+            </w:pPr>
+          </w:p>
+        </w:tc>
+      </w:tr>
+      <w:tr>
+        <w:trPr>
+          <w:trHeight w:val="624"/>
+        </w:trPr>
+        <w:tc>
+          <w:tcPr>
+            <w:tcW w:w="4388" w:type="dxa"/>
+            <w:vAlign w:val="center"/>
+          </w:tcPr>
+          <w:p>
+            <w:pPr>
+              <w:ind w:firstLine="0"/>
+              <w:jc w:val="center"/>
+              <w:rPr>
+                <w:lang w:val="en-GB" w:eastAsia="zh-CN"/>
+              </w:rPr>
+            </w:pPr>
+          </w:p>
+        </w:tc>
+        <w:tc>
+          <w:tcPr>
+            <w:tcW w:w="4389" w:type="dxa"/>
+            <w:vAlign w:val="center"/>
+          </w:tcPr>
+          <w:p>
+            <w:pPr>
+              <w:ind w:firstLine="0"/>
+              <w:jc w:val="center"/>
+              <w:rPr>
+                <w:lang w:val="en-GB" w:eastAsia="zh-CN"/>
+              </w:rPr>
+            </w:pPr>
+          </w:p>
+        </w:tc>
+      </w:tr>
+      <w:tr>
+        <w:trPr>
+          <w:trHeight w:val="624"/>
+        </w:trPr>
+        <w:tc>
+          <w:tcPr>
+            <w:tcW w:w="4388" w:type="dxa"/>
+            <w:vAlign w:val="center"/>
+          </w:tcPr>
+          <w:p>
+            <w:pPr>
+              <w:ind w:firstLine="0"/>
+              <w:jc w:val="center"/>
+              <w:rPr>
+                <w:lang w:val="en-GB" w:eastAsia="zh-CN"/>
+              </w:rPr>
+            </w:pPr>
+          </w:p>
+        </w:tc>
+        <w:tc>
+          <w:tcPr>
+            <w:tcW w:w="4389" w:type="dxa"/>
+            <w:vAlign w:val="center"/>
+          </w:tcPr>
+          <w:p>
+            <w:pPr>
+              <w:ind w:firstLine="0"/>
+              <w:jc w:val="center"/>
+              <w:rPr>
+                <w:lang w:val="en-GB" w:eastAsia="zh-CN"/>
+              </w:rPr>
+            </w:pPr>
+          </w:p>
+        </w:tc>
+      </w:tr>
+    </w:tbl>
+    <w:p>
+      <w:pPr>
+        <w:ind w:firstLine="0"/>
+        <w:rPr>
+          <w:lang w:val="en-GB" w:eastAsia="zh-CN"/>
+        </w:rPr>
+      </w:pPr>
+    </w:p>
+    <w:p>
       <w:r>
         <w:rPr>
           <w:b/>
@@ -6593,7 +6952,7 @@
           <w:docGrid w:linePitch="360"/>
         </w:sectPr>
       </w:pPr>
-      <w:bookmarkStart w:id="3" w:name="_Toc203917045"/>
+      <w:bookmarkStart w:id="17" w:name="_Toc203917045"/>
     </w:p>
     <w:p>
       <w:pPr>
@@ -6612,11 +6971,13 @@
         </w:sectPr>
       </w:pPr>
     </w:p>
-    <w:bookmarkEnd w:id="3"/>
     <w:p>
       <w:pPr>
         <w:pStyle w:val="Heading1"/>
       </w:pPr>
+      <w:bookmarkStart w:id="18" w:name="_Toc205286033"/>
+      <w:bookmarkStart w:id="19" w:name="_Toc205286286"/>
+      <w:bookmarkEnd w:id="17"/>
       <w:r>
         <w:rPr>
           <w:bCs/>
@@ -6629,16 +6990,59 @@
         </w:rPr>
         <w:t>ẶT VẤN ĐỀ</w:t>
       </w:r>
+      <w:bookmarkEnd w:id="18"/>
+      <w:bookmarkEnd w:id="19"/>
     </w:p>
     <w:p>
       <w:pPr>
         <w:pStyle w:val="Heading2"/>
       </w:pPr>
-      <w:bookmarkStart w:id="4" w:name="_Toc203917046"/>
-      <w:r>
+      <w:r>
+        <w:t>Lý do chọn đề tài</w:t>
+      </w:r>
+    </w:p>
+    <w:p>
+      <w:pPr>
+        <w:rPr>
+          <w:lang w:eastAsia="zh-CN"/>
+        </w:rPr>
+      </w:pPr>
+      <w:r>
+        <w:rPr>
+          <w:b/>
+          <w:bCs/>
+          <w:lang w:eastAsia="zh-CN"/>
+        </w:rPr>
         <w:t>Lorem Ipsum</w:t>
       </w:r>
-      <w:bookmarkEnd w:id="4"/>
+      <w:r>
+        <w:rPr>
+          <w:lang w:eastAsia="zh-CN"/>
+        </w:rPr>
+        <w:t xml:space="preserve"> is simply dummy text of the printing and typesetting industry. Lorem Ipsum has been the industry's standard dummy text ever since the 1500s, when an unknown printer took a galley of type and scrambled it to make a type specimen book. It has survived not only five centuries, but also the leap into electronic typesetting, remaining essentially unchanged. It was </w:t>
+      </w:r>
+      <w:proofErr w:type="spellStart"/>
+      <w:r>
+        <w:rPr>
+          <w:lang w:eastAsia="zh-CN"/>
+        </w:rPr>
+        <w:t>popularised</w:t>
+      </w:r>
+      <w:proofErr w:type="spellEnd"/>
+      <w:r>
+        <w:rPr>
+          <w:lang w:eastAsia="zh-CN"/>
+        </w:rPr>
+        <w:t xml:space="preserve"> in the 1960s with the release of Letraset sheets containing Lorem Ipsum passages, and more recently with desktop publishing software like Aldus PageMaker including versions of Lorem Ipsum.</w:t>
+      </w:r>
+    </w:p>
+    <w:p>
+      <w:pPr>
+        <w:pStyle w:val="Heading2"/>
+      </w:pPr>
+      <w:r>
+        <w:t>Mục tiêu</w:t>
+      </w:r>
     </w:p>
     <w:p>
       <w:pPr>
@@ -6658,138 +7062,77 @@
         <w:rPr>
           <w:lang w:eastAsia="zh-CN"/>
         </w:rPr>
-        <w:t xml:space="preserve"> is simply dummy text of the printing and typesetting industry. Lorem Ipsum has been the industry's standard dummy text ever since the 1500s, when an unknown printer took a galley of type and scrambled it to make a type specimen book. It has survived not only five centuries, but also the leap into electronic typesetting, remaining essentially unchanged. It was popularised in the 1960s with the release of Letraset sheets containing Lorem Ipsum passages, and more recently with desktop publishing software like Aldus PageMaker including versions of Lorem Ipsum.</w:t>
-      </w:r>
-    </w:p>
-    <w:p>
-      <w:pPr>
-        <w:pStyle w:val="Codeblock"/>
-        <w:rPr>
-          <w:lang w:eastAsia="zh-CN"/>
-        </w:rPr>
-      </w:pPr>
-      <w:r>
-        <w:rPr>
-          <w:lang w:eastAsia="zh-CN"/>
-        </w:rPr>
-        <w:t>import { Button } from "@/components/ui/button"</w:t>
-      </w:r>
-    </w:p>
-    <w:p>
-      <w:pPr>
-        <w:pStyle w:val="Codeblock"/>
-        <w:rPr>
-          <w:lang w:eastAsia="zh-CN"/>
-        </w:rPr>
-      </w:pPr>
-    </w:p>
-    <w:p>
-      <w:pPr>
-        <w:pStyle w:val="Codeblock"/>
-        <w:rPr>
-          <w:lang w:eastAsia="zh-CN"/>
-        </w:rPr>
-      </w:pPr>
-      <w:r>
-        <w:rPr>
-          <w:lang w:eastAsia="zh-CN"/>
-        </w:rPr>
-        <w:t>export default function Home() {</w:t>
-      </w:r>
-    </w:p>
-    <w:p>
-      <w:pPr>
-        <w:pStyle w:val="Codeblock"/>
-        <w:rPr>
-          <w:lang w:eastAsia="zh-CN"/>
-        </w:rPr>
-      </w:pPr>
-      <w:r>
-        <w:rPr>
-          <w:lang w:eastAsia="zh-CN"/>
-        </w:rPr>
-        <w:t xml:space="preserve">  return (</w:t>
-      </w:r>
-    </w:p>
-    <w:p>
-      <w:pPr>
-        <w:pStyle w:val="Codeblock"/>
-        <w:rPr>
-          <w:lang w:eastAsia="zh-CN"/>
-        </w:rPr>
-      </w:pPr>
-      <w:r>
-        <w:rPr>
-          <w:lang w:eastAsia="zh-CN"/>
-        </w:rPr>
-        <w:t xml:space="preserve">    &lt;div&gt;</w:t>
-      </w:r>
-    </w:p>
-    <w:p>
-      <w:pPr>
-        <w:pStyle w:val="Codeblock"/>
-        <w:rPr>
-          <w:lang w:eastAsia="zh-CN"/>
-        </w:rPr>
-      </w:pPr>
-      <w:r>
-        <w:rPr>
-          <w:lang w:eastAsia="zh-CN"/>
-        </w:rPr>
-        <w:t xml:space="preserve">      &lt;Button&gt;Click me&lt;/Button&gt;</w:t>
-      </w:r>
-    </w:p>
-    <w:p>
-      <w:pPr>
-        <w:pStyle w:val="Codeblock"/>
-        <w:rPr>
-          <w:lang w:eastAsia="zh-CN"/>
-        </w:rPr>
-      </w:pPr>
-      <w:r>
-        <w:rPr>
-          <w:lang w:eastAsia="zh-CN"/>
-        </w:rPr>
-        <w:t xml:space="preserve">    &lt;/div&gt;</w:t>
-      </w:r>
-    </w:p>
-    <w:p>
-      <w:pPr>
-        <w:pStyle w:val="Codeblock"/>
-        <w:rPr>
-          <w:lang w:eastAsia="zh-CN"/>
-        </w:rPr>
-      </w:pPr>
-      <w:r>
-        <w:rPr>
-          <w:lang w:eastAsia="zh-CN"/>
-        </w:rPr>
-        <w:t xml:space="preserve">  )</w:t>
-      </w:r>
-    </w:p>
-    <w:p>
-      <w:pPr>
-        <w:pStyle w:val="Codeblock"/>
-        <w:rPr>
-          <w:lang w:eastAsia="zh-CN"/>
-        </w:rPr>
-      </w:pPr>
-      <w:r>
-        <w:rPr>
-          <w:lang w:eastAsia="zh-CN"/>
-        </w:rPr>
-        <w:t>}</w:t>
-      </w:r>
-    </w:p>
-    <w:p>
-      <w:pPr>
-        <w:pStyle w:val="Heading3"/>
-      </w:pPr>
-      <w:bookmarkStart w:id="5" w:name="_Toc203917047"/>
-      <w:r>
+        <w:t xml:space="preserve"> is simply dummy text of the printing and typesetting industry. Lorem Ipsum has been the industry's standard dummy text ever since the 1500s, when an unknown printer took a galley of type and scrambled it to make a type specimen book. It has survived not only five centuries, but also the leap into electronic typesetting, remaining essentially unchanged. It was </w:t>
+      </w:r>
+      <w:proofErr w:type="spellStart"/>
+      <w:r>
+        <w:rPr>
+          <w:lang w:eastAsia="zh-CN"/>
+        </w:rPr>
+        <w:t>popularised</w:t>
+      </w:r>
+      <w:proofErr w:type="spellEnd"/>
+      <w:r>
+        <w:rPr>
+          <w:lang w:eastAsia="zh-CN"/>
+        </w:rPr>
+        <w:t xml:space="preserve"> in the 1960s with the release of Letraset sheets containing Lorem Ipsum passages, and more recently with desktop publishing software like Aldus PageMaker including versions of Lorem Ipsum.</w:t>
+      </w:r>
+    </w:p>
+    <w:p>
+      <w:pPr>
+        <w:pStyle w:val="Heading2"/>
+      </w:pPr>
+      <w:r>
+        <w:t>Nội dung nghiên cứu</w:t>
+      </w:r>
+    </w:p>
+    <w:p>
+      <w:pPr>
+        <w:rPr>
+          <w:lang w:eastAsia="zh-CN"/>
+        </w:rPr>
+      </w:pPr>
+      <w:r>
+        <w:rPr>
+          <w:b/>
+          <w:bCs/>
+          <w:lang w:eastAsia="zh-CN"/>
+        </w:rPr>
         <w:t>Lorem Ipsum</w:t>
       </w:r>
-      <w:bookmarkEnd w:id="5"/>
+      <w:r>
+        <w:rPr>
+          <w:lang w:eastAsia="zh-CN"/>
+        </w:rPr>
+        <w:t xml:space="preserve"> is simply dummy text of the printing and typesetting industry. Lorem Ipsum has been the industry's standard dummy text ever since the 1500s, when an unknown printer took a galley of type and scrambled it to make a type specimen book. It has survived not only five centuries, but also the leap into electronic typesetting, remaining essentially unchanged. It was </w:t>
+      </w:r>
+      <w:proofErr w:type="spellStart"/>
+      <w:r>
+        <w:rPr>
+          <w:lang w:eastAsia="zh-CN"/>
+        </w:rPr>
+        <w:t>popularised</w:t>
+      </w:r>
+      <w:proofErr w:type="spellEnd"/>
+      <w:r>
+        <w:rPr>
+          <w:lang w:eastAsia="zh-CN"/>
+        </w:rPr>
+        <w:t xml:space="preserve"> in the 1960s with the release of Letraset sheets containing Lorem Ipsum passages, and more recently with desktop publishing software like Aldus PageMaker including versions of Lorem Ipsum.</w:t>
+      </w:r>
+      <w:r>
+        <w:t xml:space="preserve"> </w:t>
+      </w:r>
+    </w:p>
+    <w:p>
+      <w:pPr>
+        <w:pStyle w:val="Heading2"/>
+      </w:pPr>
+      <w:r>
+        <w:lastRenderedPageBreak/>
+        <w:t xml:space="preserve">Đối tượng và phạm vi nghiên </w:t>
+      </w:r>
     </w:p>
     <w:p>
       <w:pPr>
@@ -6809,151 +7152,71 @@
         <w:rPr>
           <w:lang w:eastAsia="zh-CN"/>
         </w:rPr>
-        <w:t xml:space="preserve"> is simply dummy text of the printing and typesetting industry. </w:t>
-      </w:r>
-    </w:p>
-    <w:p>
-      <w:pPr>
-        <w:ind w:firstLine="0"/>
-        <w:jc w:val="center"/>
-        <w:rPr>
-          <w:lang w:eastAsia="zh-CN"/>
-        </w:rPr>
-      </w:pPr>
-      <w:r>
-        <w:rPr>
-          <w:noProof/>
-        </w:rPr>
-        <w:drawing>
-          <wp:inline distT="0" distB="0" distL="0" distR="0" wp14:anchorId="4DE75714" wp14:editId="5137E295">
-            <wp:extent cx="4399456" cy="2359423"/>
-            <wp:effectExtent l="19050" t="19050" r="20320" b="22225"/>
-            <wp:docPr id="2" name="Picture 2"/>
-            <wp:cNvGraphicFramePr>
-              <a:graphicFrameLocks xmlns:a="http://schemas.openxmlformats.org/drawingml/2006/main" noChangeAspect="1"/>
-            </wp:cNvGraphicFramePr>
-            <a:graphic xmlns:a="http://schemas.openxmlformats.org/drawingml/2006/main">
-              <a:graphicData uri="http://schemas.openxmlformats.org/drawingml/2006/picture">
-                <pic:pic xmlns:pic="http://schemas.openxmlformats.org/drawingml/2006/picture">
-                  <pic:nvPicPr>
-                    <pic:cNvPr id="0" name="Picture 6"/>
-                    <pic:cNvPicPr>
-                      <a:picLocks noChangeAspect="1" noChangeArrowheads="1"/>
-                    </pic:cNvPicPr>
-                  </pic:nvPicPr>
-                  <pic:blipFill rotWithShape="1">
-                    <a:blip r:embed="rId12" cstate="print">
-                      <a:extLst>
-                        <a:ext uri="{28A0092B-C50C-407E-A947-70E740481C1C}">
-                          <a14:useLocalDpi xmlns:a14="http://schemas.microsoft.com/office/drawing/2010/main" val="0"/>
-                        </a:ext>
-                      </a:extLst>
-                    </a:blip>
-                    <a:srcRect t="22865" b="23504"/>
-                    <a:stretch/>
-                  </pic:blipFill>
-                  <pic:spPr bwMode="auto">
-                    <a:xfrm>
-                      <a:off x="0" y="0"/>
-                      <a:ext cx="4489031" cy="2407462"/>
-                    </a:xfrm>
-                    <a:prstGeom prst="rect">
-                      <a:avLst/>
-                    </a:prstGeom>
-                    <a:noFill/>
-                    <a:ln>
-                      <a:solidFill>
-                        <a:schemeClr val="bg2"/>
-                      </a:solidFill>
-                    </a:ln>
-                    <a:extLst>
-                      <a:ext uri="{53640926-AAD7-44D8-BBD7-CCE9431645EC}">
-                        <a14:shadowObscured xmlns:a14="http://schemas.microsoft.com/office/drawing/2010/main"/>
-                      </a:ext>
-                    </a:extLst>
-                  </pic:spPr>
-                </pic:pic>
-              </a:graphicData>
-            </a:graphic>
-          </wp:inline>
-        </w:drawing>
-      </w:r>
-    </w:p>
-    <w:p>
-      <w:pPr>
-        <w:pStyle w:val="Caption"/>
-        <w:rPr>
-          <w:lang w:eastAsia="zh-CN"/>
-        </w:rPr>
-      </w:pPr>
-      <w:bookmarkStart w:id="6" w:name="_Toc203916914"/>
-      <w:bookmarkStart w:id="7" w:name="_Toc203916953"/>
-      <w:r>
-        <w:lastRenderedPageBreak/>
-        <w:t xml:space="preserve">Ảnh </w:t>
-      </w:r>
-      <w:fldSimple w:instr=" STYLEREF 1 \s ">
-        <w:r>
-          <w:rPr>
-            <w:noProof/>
-          </w:rPr>
-          <w:t>1</w:t>
-        </w:r>
-      </w:fldSimple>
-      <w:r>
-        <w:t>.</w:t>
-      </w:r>
-      <w:fldSimple w:instr=" SEQ Ảnh \* ARABIC \s 1 ">
-        <w:r>
-          <w:rPr>
-            <w:noProof/>
-          </w:rPr>
-          <w:t>1</w:t>
-        </w:r>
-      </w:fldSimple>
-      <w:r>
-        <w:t xml:space="preserve"> P</w:t>
-      </w:r>
-      <w:r>
-        <w:t>laceholder.svg</w:t>
-      </w:r>
-      <w:bookmarkEnd w:id="6"/>
-      <w:bookmarkEnd w:id="7"/>
-    </w:p>
-    <w:p>
-      <w:pPr>
-        <w:pStyle w:val="Heading4"/>
-      </w:pPr>
-      <w:r>
+        <w:t xml:space="preserve"> is simply dummy text of the printing and typesetting industry. Lorem Ipsum has been the industry's standard dummy text ever since the 1500s, when an unknown printer took a galley of type and scrambled it to make a type specimen book. It has survived not only five centuries, but also the leap into electronic typesetting, remaining essentially unchanged. It was </w:t>
+      </w:r>
+      <w:proofErr w:type="spellStart"/>
+      <w:r>
+        <w:rPr>
+          <w:lang w:eastAsia="zh-CN"/>
+        </w:rPr>
+        <w:t>popularised</w:t>
+      </w:r>
+      <w:proofErr w:type="spellEnd"/>
+      <w:r>
+        <w:rPr>
+          <w:lang w:eastAsia="zh-CN"/>
+        </w:rPr>
+        <w:t xml:space="preserve"> in the 1960s with the release of Letraset sheets containing Lorem Ipsum passages, and more recently with desktop publishing software like Aldus PageMaker including versions of Lorem Ipsum.</w:t>
+      </w:r>
+    </w:p>
+    <w:p>
+      <w:pPr>
+        <w:pStyle w:val="Heading2"/>
+      </w:pPr>
+      <w:r>
+        <w:t>Phương pháp nghiên cứu</w:t>
+      </w:r>
+    </w:p>
+    <w:p>
+      <w:pPr>
+        <w:rPr>
+          <w:lang w:eastAsia="zh-CN"/>
+        </w:rPr>
+      </w:pPr>
+      <w:r>
+        <w:rPr>
+          <w:b/>
+          <w:bCs/>
+          <w:lang w:eastAsia="zh-CN"/>
+        </w:rPr>
         <w:t>Lorem Ipsum</w:t>
       </w:r>
-    </w:p>
-    <w:p>
-      <w:pPr>
-        <w:rPr>
-          <w:lang w:eastAsia="zh-CN"/>
-        </w:rPr>
-      </w:pPr>
-      <w:r>
-        <w:rPr>
-          <w:b/>
-          <w:bCs/>
-          <w:lang w:eastAsia="zh-CN"/>
-        </w:rPr>
-        <w:t>Lorem Ipsum</w:t>
-      </w:r>
-      <w:r>
-        <w:rPr>
-          <w:lang w:eastAsia="zh-CN"/>
-        </w:rPr>
-        <w:t xml:space="preserve"> is simply dummy text of the printing and typesetting industry. Lorem Ipsum has been the industry's standard dummy text ever since the 1500s, when an unknown printer took a galley of type and scrambled it to make a type specimen book. It has survived not only five centuries, but also the leap into electronic typesetting, remaining essentially unchanged. It was popularised in the 1960s with the release of Letraset sheets containing Lorem Ipsum passages, and more recently with desktop publishing software like Aldus PageMaker including versions of Lorem Ipsum.</w:t>
-      </w:r>
-    </w:p>
-    <w:p>
-      <w:pPr>
-        <w:pStyle w:val="Heading1"/>
-        <w:rPr>
-          <w:bCs/>
+      <w:r>
+        <w:rPr>
+          <w:lang w:eastAsia="zh-CN"/>
+        </w:rPr>
+        <w:t xml:space="preserve"> is simply dummy text of the printing and typesetting industry. Lorem Ipsum has been the industry's standard dummy text ever since the 1500s, when an unknown printer took a galley of type and scrambled it to make a type specimen book. It has survived not only five centuries, but also the leap into electronic typesetting, remaining essentially unchanged. It was </w:t>
+      </w:r>
+      <w:proofErr w:type="spellStart"/>
+      <w:r>
+        <w:rPr>
+          <w:lang w:eastAsia="zh-CN"/>
+        </w:rPr>
+        <w:t>popularised</w:t>
+      </w:r>
+      <w:proofErr w:type="spellEnd"/>
+      <w:r>
+        <w:rPr>
+          <w:lang w:eastAsia="zh-CN"/>
+        </w:rPr>
+        <w:t xml:space="preserve"> in the 1960s with the release of Letraset sheets containing Lorem Ipsum passages, and more recently with desktop publishing software like Aldus PageMaker including versions of Lorem Ipsum.</w:t>
+      </w:r>
+    </w:p>
+    <w:p>
+      <w:pPr>
+        <w:ind w:firstLine="0"/>
+        <w:rPr>
+          <w:lang w:eastAsia="zh-CN"/>
         </w:rPr>
         <w:sectPr>
           <w:type w:val="continuous"/>
@@ -6971,6 +7234,8 @@
           <w:bCs/>
         </w:rPr>
       </w:pPr>
+      <w:bookmarkStart w:id="20" w:name="_Toc205286036"/>
+      <w:bookmarkStart w:id="21" w:name="_Toc205286289"/>
       <w:r>
         <w:rPr>
           <w:bCs/>
@@ -6978,6 +7243,8 @@
         <w:lastRenderedPageBreak/>
         <w:t>CƠ SỞ LÝ THUYẾT</w:t>
       </w:r>
+      <w:bookmarkEnd w:id="20"/>
+      <w:bookmarkEnd w:id="21"/>
     </w:p>
     <w:p>
       <w:pPr>
@@ -6986,14 +7253,61 @@
           <w:bCs/>
         </w:rPr>
       </w:pPr>
-      <w:bookmarkStart w:id="8" w:name="_Toc203917049"/>
-      <w:r>
-        <w:rPr>
-          <w:bCs/>
+      <w:r>
+        <w:rPr>
+          <w:bCs/>
+        </w:rPr>
+        <w:t>Tổng quan về GitHub và làm việc nhóm qua GitHub</w:t>
+      </w:r>
+    </w:p>
+    <w:p>
+      <w:pPr>
+        <w:rPr>
+          <w:rFonts w:eastAsiaTheme="majorEastAsia" w:cstheme="majorBidi"/>
+          <w:b/>
+          <w:bCs/>
+          <w:color w:val="000000" w:themeColor="text1"/>
+          <w:kern w:val="0"/>
+          <w:lang w:eastAsia="zh-CN"/>
+          <w14:ligatures w14:val="none"/>
+        </w:rPr>
+      </w:pPr>
+      <w:r>
+        <w:rPr>
+          <w:b/>
+          <w:bCs/>
+          <w:lang w:eastAsia="zh-CN"/>
         </w:rPr>
         <w:t>Lorem Ipsum</w:t>
       </w:r>
-      <w:bookmarkEnd w:id="8"/>
+      <w:r>
+        <w:rPr>
+          <w:lang w:eastAsia="zh-CN"/>
+        </w:rPr>
+        <w:t xml:space="preserve"> is simply dummy text of the printing and typesetting industry. Lorem Ipsum has been the industry's standard dummy text ever since the 1500s, when an unknown printer took a galley of type and scrambled it to make a type specimen book. It has survived not only five centuries, but also the leap into electronic typesetting, remaining essentially unchanged. It was </w:t>
+      </w:r>
+      <w:proofErr w:type="spellStart"/>
+      <w:r>
+        <w:rPr>
+          <w:lang w:eastAsia="zh-CN"/>
+        </w:rPr>
+        <w:t>popularised</w:t>
+      </w:r>
+      <w:proofErr w:type="spellEnd"/>
+      <w:r>
+        <w:rPr>
+          <w:lang w:eastAsia="zh-CN"/>
+        </w:rPr>
+        <w:t xml:space="preserve"> in the 1960s with the release of Letraset sheets containing Lorem Ipsum passages, and more recently with desktop publishing software like Aldus PageMaker including versions of Lorem Ipsum.</w:t>
+      </w:r>
+    </w:p>
+    <w:p>
+      <w:pPr>
+        <w:pStyle w:val="Heading2"/>
+      </w:pPr>
+      <w:r>
+        <w:t>Giới thiệu CI/CD và GitHub Actions</w:t>
+      </w:r>
     </w:p>
     <w:p>
       <w:pPr>
@@ -7013,24 +7327,284 @@
         <w:rPr>
           <w:lang w:eastAsia="zh-CN"/>
         </w:rPr>
-        <w:t xml:space="preserve"> is simply dummy text of the printing and typesetting industry. Lorem Ipsum has been the industry's standard dummy text ever since the 1500s, when an unknown printer took a galley of type and scrambled it to make a type specimen book. It has survived not only five centuries, but also the leap into electronic typesetting, remaining essentially unchanged. It was popularised in the 1960s with the release of Letraset sheets containing Lorem Ipsum passages, and more recently with desktop publishing software like Aldus PageMaker including versions of Lorem Ipsum.</w:t>
+        <w:t xml:space="preserve"> is simply dummy text of the printing and typesetting industry. Lorem Ipsum has been the industry's standard dummy text ever since the 1500s, when an unknown printer took a galley of type and scrambled it to make a type specimen book. It has survived not only five centuries, but also the leap into electronic typesetting, remaining essentially unchanged. It was </w:t>
+      </w:r>
+      <w:proofErr w:type="spellStart"/>
+      <w:r>
+        <w:rPr>
+          <w:lang w:eastAsia="zh-CN"/>
+        </w:rPr>
+        <w:t>popularised</w:t>
+      </w:r>
+      <w:proofErr w:type="spellEnd"/>
+      <w:r>
+        <w:rPr>
+          <w:lang w:eastAsia="zh-CN"/>
+        </w:rPr>
+        <w:t xml:space="preserve"> in the 1960s with the release of Letraset sheets containing Lorem Ipsum passages, and more recently with desktop publishing software like Aldus PageMaker including versions of Lorem Ipsum.</w:t>
+      </w:r>
+    </w:p>
+    <w:p>
+      <w:pPr>
+        <w:pStyle w:val="Heading2"/>
+      </w:pPr>
+      <w:r>
+        <w:t>Tổng quan về GitHub API và Webhook</w:t>
+      </w:r>
+    </w:p>
+    <w:p>
+      <w:pPr>
+        <w:rPr>
+          <w:rFonts w:eastAsiaTheme="majorEastAsia" w:cstheme="majorBidi"/>
+          <w:b/>
+          <w:bCs/>
+          <w:color w:val="000000" w:themeColor="text1"/>
+          <w:kern w:val="0"/>
+          <w:lang w:eastAsia="zh-CN"/>
+          <w14:ligatures w14:val="none"/>
+        </w:rPr>
+      </w:pPr>
+      <w:r>
+        <w:rPr>
+          <w:b/>
+          <w:bCs/>
+          <w:lang w:eastAsia="zh-CN"/>
+        </w:rPr>
+        <w:t>Lorem Ipsum</w:t>
+      </w:r>
+      <w:r>
+        <w:rPr>
+          <w:lang w:eastAsia="zh-CN"/>
+        </w:rPr>
+        <w:t xml:space="preserve"> is simply dummy text of the printing and typesetting industry. Lorem Ipsum has been the industry's standard dummy text ever since the 1500s, when an unknown printer took a galley of type and scrambled it to make a type specimen book. It has survived not only five centuries, but also the leap into electronic typesetting, remaining essentially unchanged. It was </w:t>
+      </w:r>
+      <w:proofErr w:type="spellStart"/>
+      <w:r>
+        <w:rPr>
+          <w:lang w:eastAsia="zh-CN"/>
+        </w:rPr>
+        <w:t>popularised</w:t>
+      </w:r>
+      <w:proofErr w:type="spellEnd"/>
+      <w:r>
+        <w:rPr>
+          <w:lang w:eastAsia="zh-CN"/>
+        </w:rPr>
+        <w:t xml:space="preserve"> in the 1960s with the release of Letraset sheets containing Lorem Ipsum passages, and more recently with desktop publishing software like Aldus PageMaker including versions of Lorem Ipsum.</w:t>
+      </w:r>
+    </w:p>
+    <w:p>
+      <w:pPr>
+        <w:ind w:firstLine="0"/>
+        <w:rPr>
+          <w:rFonts w:eastAsiaTheme="majorEastAsia" w:cstheme="majorBidi"/>
+          <w:b/>
+          <w:bCs/>
+          <w:color w:val="000000" w:themeColor="text1"/>
+          <w:kern w:val="0"/>
+          <w:lang w:eastAsia="zh-CN"/>
+          <w14:ligatures w14:val="none"/>
+        </w:rPr>
+      </w:pPr>
+    </w:p>
+    <w:p>
+      <w:pPr>
+        <w:pStyle w:val="Heading2"/>
+      </w:pPr>
+      <w:r>
+        <w:lastRenderedPageBreak/>
+        <w:t xml:space="preserve">Công cụ đánh giá mã nguồn: </w:t>
+      </w:r>
+      <w:proofErr w:type="spellStart"/>
+      <w:r>
+        <w:t>SonarCloud</w:t>
+      </w:r>
+      <w:proofErr w:type="spellEnd"/>
+    </w:p>
+    <w:p>
+      <w:pPr>
+        <w:rPr>
+          <w:rFonts w:eastAsiaTheme="majorEastAsia" w:cstheme="majorBidi"/>
+          <w:b/>
+          <w:bCs/>
+          <w:color w:val="000000" w:themeColor="text1"/>
+          <w:kern w:val="0"/>
+          <w:lang w:eastAsia="zh-CN"/>
+          <w14:ligatures w14:val="none"/>
+        </w:rPr>
+      </w:pPr>
+      <w:r>
+        <w:rPr>
+          <w:b/>
+          <w:bCs/>
+          <w:lang w:eastAsia="zh-CN"/>
+        </w:rPr>
+        <w:t>Lorem Ipsum</w:t>
+      </w:r>
+      <w:r>
+        <w:rPr>
+          <w:lang w:eastAsia="zh-CN"/>
+        </w:rPr>
+        <w:t xml:space="preserve"> is simply dummy text of the printing and typesetting industry. Lorem Ipsum has been the industry's standard dummy text ever since the 1500s, when an unknown printer took a galley of type and scrambled it to make a type specimen book. It has survived not only five centuries, but also the leap into electronic typesetting, remaining essentially unchanged. It was </w:t>
+      </w:r>
+      <w:proofErr w:type="spellStart"/>
+      <w:r>
+        <w:rPr>
+          <w:lang w:eastAsia="zh-CN"/>
+        </w:rPr>
+        <w:t>popularised</w:t>
+      </w:r>
+      <w:proofErr w:type="spellEnd"/>
+      <w:r>
+        <w:rPr>
+          <w:lang w:eastAsia="zh-CN"/>
+        </w:rPr>
+        <w:t xml:space="preserve"> in the 1960s with the release of Letraset sheets containing Lorem Ipsum passages, and more recently with desktop publishing software like Aldus PageMaker including versions of Lorem Ipsum.</w:t>
+      </w:r>
+    </w:p>
+    <w:p>
+      <w:pPr>
+        <w:pStyle w:val="Heading2"/>
+      </w:pPr>
+      <w:r>
+        <w:t>Tổng quan về hệ thống đánh giá lập trình tự động</w:t>
+      </w:r>
+    </w:p>
+    <w:p>
+      <w:pPr>
+        <w:rPr>
+          <w:rFonts w:eastAsiaTheme="majorEastAsia" w:cstheme="majorBidi"/>
+          <w:b/>
+          <w:bCs/>
+          <w:color w:val="000000" w:themeColor="text1"/>
+          <w:kern w:val="0"/>
+          <w:lang w:eastAsia="zh-CN"/>
+          <w14:ligatures w14:val="none"/>
+        </w:rPr>
+      </w:pPr>
+      <w:r>
+        <w:rPr>
+          <w:b/>
+          <w:bCs/>
+          <w:lang w:eastAsia="zh-CN"/>
+        </w:rPr>
+        <w:t>Lorem Ipsum</w:t>
+      </w:r>
+      <w:r>
+        <w:rPr>
+          <w:lang w:eastAsia="zh-CN"/>
+        </w:rPr>
+        <w:t xml:space="preserve"> is simply dummy text of the printing and typesetting industry. Lorem Ipsum has been the industry's standard dummy text ever since the 1500s, when an unknown printer took a galley of type and scrambled it to make a type specimen book. It has survived not only five centuries, but also the leap into electronic typesetting, remaining essentially unchanged. It was </w:t>
+      </w:r>
+      <w:proofErr w:type="spellStart"/>
+      <w:r>
+        <w:rPr>
+          <w:lang w:eastAsia="zh-CN"/>
+        </w:rPr>
+        <w:t>popularised</w:t>
+      </w:r>
+      <w:proofErr w:type="spellEnd"/>
+      <w:r>
+        <w:rPr>
+          <w:lang w:eastAsia="zh-CN"/>
+        </w:rPr>
+        <w:t xml:space="preserve"> in the 1960s with the release of Letraset sheets containing Lorem Ipsum passages, and more recently with desktop publishing software like Aldus PageMaker including versions of Lorem Ipsum.</w:t>
+      </w:r>
+    </w:p>
+    <w:p>
+      <w:pPr>
+        <w:pStyle w:val="Heading2"/>
+      </w:pPr>
+      <w:r>
+        <w:t>Các công nghệ sử dụng trong hệ thống</w:t>
+      </w:r>
+    </w:p>
+    <w:p>
+      <w:pPr>
+        <w:rPr>
+          <w:lang w:eastAsia="zh-CN"/>
+        </w:rPr>
+      </w:pPr>
+      <w:r>
+        <w:rPr>
+          <w:b/>
+          <w:bCs/>
+          <w:lang w:eastAsia="zh-CN"/>
+        </w:rPr>
+        <w:t>Lorem Ipsum</w:t>
+      </w:r>
+      <w:r>
+        <w:rPr>
+          <w:lang w:eastAsia="zh-CN"/>
+        </w:rPr>
+        <w:t xml:space="preserve"> is simply dummy text of the printing and typesetting industry. Lorem Ipsum has been the industry's standard dummy text ever since the 1500s, when an unknown printer took a galley of type and scrambled it to make a type specimen book. It has survived not only five centuries, but also the leap into electronic typesetting, remaining essentially unchanged. It was </w:t>
+      </w:r>
+      <w:proofErr w:type="spellStart"/>
+      <w:r>
+        <w:rPr>
+          <w:lang w:eastAsia="zh-CN"/>
+        </w:rPr>
+        <w:t>popularised</w:t>
+      </w:r>
+      <w:proofErr w:type="spellEnd"/>
+      <w:r>
+        <w:rPr>
+          <w:lang w:eastAsia="zh-CN"/>
+        </w:rPr>
+        <w:t xml:space="preserve"> in the 1960s with the release of Letraset sheets containing Lorem Ipsum passages, and more recently with desktop publishing software like Aldus PageMaker including versions of Lorem Ipsum.</w:t>
       </w:r>
     </w:p>
     <w:p>
       <w:pPr>
         <w:pStyle w:val="Heading3"/>
-        <w:rPr>
-          <w:bCs/>
-        </w:rPr>
-      </w:pPr>
-      <w:bookmarkStart w:id="9" w:name="_Toc203917050"/>
-      <w:r>
-        <w:rPr>
-          <w:bCs/>
+      </w:pPr>
+      <w:r>
+        <w:lastRenderedPageBreak/>
+        <w:t xml:space="preserve">Quy trình tạo môn học, đề tài, nhóm </w:t>
+      </w:r>
+    </w:p>
+    <w:p>
+      <w:pPr>
+        <w:rPr>
+          <w:lang w:eastAsia="zh-CN"/>
+        </w:rPr>
+      </w:pPr>
+      <w:r>
+        <w:rPr>
+          <w:b/>
+          <w:bCs/>
+          <w:lang w:eastAsia="zh-CN"/>
         </w:rPr>
         <w:t>Lorem Ipsum</w:t>
       </w:r>
-      <w:bookmarkEnd w:id="9"/>
+      <w:r>
+        <w:rPr>
+          <w:lang w:eastAsia="zh-CN"/>
+        </w:rPr>
+        <w:t xml:space="preserve"> is simply dummy text of the printing and typesetting industry. Lorem Ipsum has been the industry's standard dummy text ever since the 1500s, when an unknown printer took a galley of type and scrambled it to make a type specimen book. It has survived not only five centuries, but also the leap into electronic typesetting, remaining essentially unchanged. It was </w:t>
+      </w:r>
+      <w:proofErr w:type="spellStart"/>
+      <w:r>
+        <w:rPr>
+          <w:lang w:eastAsia="zh-CN"/>
+        </w:rPr>
+        <w:t>popularised</w:t>
+      </w:r>
+      <w:proofErr w:type="spellEnd"/>
+      <w:r>
+        <w:rPr>
+          <w:lang w:eastAsia="zh-CN"/>
+        </w:rPr>
+        <w:t xml:space="preserve"> in the 1960s with the release of Letraset sheets containing Lorem Ipsum passages, and more recently with desktop publishing software like Aldus PageMaker including versions of Lorem Ipsum.</w:t>
+      </w:r>
+    </w:p>
+    <w:p>
+      <w:pPr>
+        <w:pStyle w:val="Heading3"/>
+      </w:pPr>
+      <w:r>
+        <w:t>Quy trình kết nối GitHub, nhận webhook</w:t>
+      </w:r>
     </w:p>
     <w:p>
       <w:pPr>
@@ -7050,22 +7624,77 @@
         <w:rPr>
           <w:lang w:eastAsia="zh-CN"/>
         </w:rPr>
-        <w:t xml:space="preserve"> is simply dummy text of the printing and typesetting industry. Lorem Ipsum has been the industry's standard dummy text ever since the 1500s, when an unknown printer took a galley of type and scrambled it to make a type specimen book. It has survived not only five centuries, but also the leap into electronic typesetting, remaining essentially unchanged. It was popularised in the 1960s with the release of Letraset sheets containing Lorem Ipsum passages, and more recently with desktop publishing software like Aldus PageMaker including versions of Lorem Ipsum.</w:t>
-      </w:r>
-    </w:p>
-    <w:p>
-      <w:pPr>
-        <w:pStyle w:val="Heading4"/>
-        <w:rPr>
-          <w:bCs/>
-        </w:rPr>
-      </w:pPr>
-      <w:r>
-        <w:rPr>
-          <w:bCs/>
+        <w:t xml:space="preserve"> is simply dummy text of the printing and typesetting industry. Lorem Ipsum has been the industry's standard dummy text ever since the 1500s, when an unknown printer took a galley of type and scrambled it to make a type specimen book. It has survived not only five centuries, but also the leap into electronic typesetting, remaining essentially unchanged. It was </w:t>
+      </w:r>
+      <w:proofErr w:type="spellStart"/>
+      <w:r>
+        <w:rPr>
+          <w:lang w:eastAsia="zh-CN"/>
+        </w:rPr>
+        <w:t>popularised</w:t>
+      </w:r>
+      <w:proofErr w:type="spellEnd"/>
+      <w:r>
+        <w:rPr>
+          <w:lang w:eastAsia="zh-CN"/>
+        </w:rPr>
+        <w:t xml:space="preserve"> in the 1960s with the release of Letraset sheets containing Lorem Ipsum passages, and more recently with desktop publishing software like Aldus PageMaker including versions of Lorem Ipsum.</w:t>
+      </w:r>
+      <w:r>
+        <w:t xml:space="preserve"> </w:t>
+      </w:r>
+    </w:p>
+    <w:p>
+      <w:pPr>
+        <w:pStyle w:val="Heading3"/>
+      </w:pPr>
+      <w:r>
+        <w:t xml:space="preserve">Quy trình nộp bài và đánh giá mã nguồn tự động </w:t>
+      </w:r>
+    </w:p>
+    <w:p>
+      <w:pPr>
+        <w:rPr>
+          <w:lang w:eastAsia="zh-CN"/>
+        </w:rPr>
+      </w:pPr>
+      <w:r>
+        <w:rPr>
+          <w:b/>
+          <w:bCs/>
+          <w:lang w:eastAsia="zh-CN"/>
         </w:rPr>
         <w:t>Lorem Ipsum</w:t>
       </w:r>
+      <w:r>
+        <w:rPr>
+          <w:lang w:eastAsia="zh-CN"/>
+        </w:rPr>
+        <w:t xml:space="preserve"> is simply dummy text of the printing and typesetting industry. Lorem Ipsum has been the industry's standard dummy text ever since the 1500s, when an unknown printer took a galley of type and scrambled it to make a type specimen book. It has survived not only five centuries, but also the leap into electronic typesetting, remaining essentially unchanged. It was </w:t>
+      </w:r>
+      <w:proofErr w:type="spellStart"/>
+      <w:r>
+        <w:rPr>
+          <w:lang w:eastAsia="zh-CN"/>
+        </w:rPr>
+        <w:t>popularised</w:t>
+      </w:r>
+      <w:proofErr w:type="spellEnd"/>
+      <w:r>
+        <w:rPr>
+          <w:lang w:eastAsia="zh-CN"/>
+        </w:rPr>
+        <w:t xml:space="preserve"> in the 1960s with the release of Letraset sheets containing Lorem Ipsum passages, and more recently with desktop publishing software like Aldus PageMaker including versions of Lorem Ipsum.</w:t>
+      </w:r>
+    </w:p>
+    <w:p>
+      <w:pPr>
+        <w:pStyle w:val="Heading3"/>
+      </w:pPr>
+      <w:r>
+        <w:lastRenderedPageBreak/>
+        <w:t>Quy trình hiển thị thống kê đóng góp</w:t>
+      </w:r>
     </w:p>
     <w:p>
       <w:pPr>
@@ -7085,15 +7714,79 @@
         <w:rPr>
           <w:lang w:eastAsia="zh-CN"/>
         </w:rPr>
-        <w:t xml:space="preserve"> is simply dummy text of the printing and typesetting industry. Lorem Ipsum has been the industry's standard dummy text ever since the 1500s, when an unknown printer took a galley of type and scrambled it to make a type specimen book. It has survived not only five centuries, but also the leap into electronic typesetting, remaining essentially unchanged. It was popularised in the 1960s with the release of Letraset sheets containing Lorem Ipsum passages, and more recently with desktop publishing software like Aldus PageMaker including versions of Lorem Ipsum.</w:t>
-      </w:r>
-    </w:p>
-    <w:p>
-      <w:pPr>
-        <w:rPr>
-          <w:lang w:eastAsia="zh-CN"/>
-        </w:rPr>
-      </w:pPr>
+        <w:t xml:space="preserve"> is simply dummy text of the printing and typesetting industry. Lorem Ipsum has been the industry's standard dummy text ever since the 1500s, when an unknown printer took a galley of type and scrambled it to make a type specimen book. It has survived not only five centuries, but also the leap into electronic typesetting, remaining essentially unchanged. It was </w:t>
+      </w:r>
+      <w:proofErr w:type="spellStart"/>
+      <w:r>
+        <w:rPr>
+          <w:lang w:eastAsia="zh-CN"/>
+        </w:rPr>
+        <w:t>popularised</w:t>
+      </w:r>
+      <w:proofErr w:type="spellEnd"/>
+      <w:r>
+        <w:rPr>
+          <w:lang w:eastAsia="zh-CN"/>
+        </w:rPr>
+        <w:t xml:space="preserve"> in the 1960s with the release of Letraset sheets containing Lorem Ipsum passages, and more recently with desktop publishing software like Aldus PageMaker including versions of Lorem Ipsum.</w:t>
+      </w:r>
+    </w:p>
+    <w:p>
+      <w:pPr>
+        <w:ind w:firstLine="0"/>
+        <w:rPr>
+          <w:rFonts w:eastAsiaTheme="majorEastAsia" w:cstheme="majorBidi"/>
+          <w:b/>
+          <w:bCs/>
+          <w:color w:val="000000" w:themeColor="text1"/>
+          <w:kern w:val="0"/>
+          <w:lang w:eastAsia="zh-CN"/>
+          <w14:ligatures w14:val="none"/>
+        </w:rPr>
+      </w:pPr>
+    </w:p>
+    <w:p>
+      <w:pPr>
+        <w:ind w:firstLine="0"/>
+        <w:rPr>
+          <w:rFonts w:eastAsiaTheme="majorEastAsia" w:cstheme="majorBidi"/>
+          <w:b/>
+          <w:bCs/>
+          <w:color w:val="000000" w:themeColor="text1"/>
+          <w:kern w:val="0"/>
+          <w:lang w:eastAsia="zh-CN"/>
+          <w14:ligatures w14:val="none"/>
+        </w:rPr>
+      </w:pPr>
+    </w:p>
+    <w:p>
+      <w:pPr>
+        <w:rPr>
+          <w:lang w:eastAsia="zh-CN"/>
+        </w:rPr>
+      </w:pPr>
+    </w:p>
+    <w:p>
+      <w:pPr>
+        <w:ind w:firstLine="0"/>
+        <w:jc w:val="center"/>
+        <w:rPr>
+          <w:rFonts w:eastAsiaTheme="majorEastAsia" w:cstheme="majorBidi"/>
+          <w:b/>
+          <w:caps/>
+          <w:color w:val="000000" w:themeColor="text1"/>
+          <w:kern w:val="0"/>
+          <w:sz w:val="28"/>
+          <w:szCs w:val="32"/>
+          <w:lang w:eastAsia="zh-CN"/>
+          <w14:ligatures w14:val="none"/>
+        </w:rPr>
+      </w:pPr>
+      <w:bookmarkStart w:id="22" w:name="_Toc205286039"/>
+      <w:bookmarkStart w:id="23" w:name="_Toc205286292"/>
+      <w:r>
+        <w:br w:type="page"/>
+      </w:r>
     </w:p>
     <w:p>
       <w:pPr>
@@ -7106,6 +7799,88 @@
       <w:r>
         <w:t>U</w:t>
       </w:r>
+      <w:bookmarkEnd w:id="22"/>
+      <w:bookmarkEnd w:id="23"/>
+    </w:p>
+    <w:p>
+      <w:pPr>
+        <w:pStyle w:val="Heading2"/>
+      </w:pPr>
+      <w:r>
+        <w:t xml:space="preserve">Mô tả bài toán thực tế </w:t>
+      </w:r>
+    </w:p>
+    <w:p>
+      <w:pPr>
+        <w:pStyle w:val="Heading2"/>
+      </w:pPr>
+      <w:r>
+        <w:t xml:space="preserve">Phân tích yêu cầu người dùng </w:t>
+      </w:r>
+    </w:p>
+    <w:p>
+      <w:pPr>
+        <w:pStyle w:val="Heading2"/>
+      </w:pPr>
+      <w:r>
+        <w:t xml:space="preserve">Lựa chọn công nghệ </w:t>
+      </w:r>
+    </w:p>
+    <w:p>
+      <w:pPr>
+        <w:pStyle w:val="Heading2"/>
+      </w:pPr>
+      <w:r>
+        <w:t xml:space="preserve">Thiết kế kiến trúc hệ thống tổng thể </w:t>
+      </w:r>
+    </w:p>
+    <w:p>
+      <w:pPr>
+        <w:pStyle w:val="Heading2"/>
+      </w:pPr>
+      <w:r>
+        <w:t xml:space="preserve">Thiết kế cơ sở dữ liệu </w:t>
+      </w:r>
+    </w:p>
+    <w:p>
+      <w:pPr>
+        <w:pStyle w:val="Heading2"/>
+      </w:pPr>
+      <w:r>
+        <w:t xml:space="preserve">Thiết kế các luồng hoạt động chính của hệ thống </w:t>
+      </w:r>
+    </w:p>
+    <w:p>
+      <w:pPr>
+        <w:jc w:val="left"/>
+      </w:pPr>
+      <w:r>
+        <w:t xml:space="preserve">     3.6.1. Quy trình tạo môn học, đề tài, nhóm .................................................... 31  </w:t>
+      </w:r>
+    </w:p>
+    <w:p>
+      <w:pPr>
+        <w:jc w:val="left"/>
+      </w:pPr>
+      <w:r>
+        <w:t xml:space="preserve">     3.6.2. Quy trình kết nối GitHub, nhận webhook ............................................ 32  </w:t>
+      </w:r>
+    </w:p>
+    <w:p>
+      <w:pPr>
+        <w:jc w:val="left"/>
+      </w:pPr>
+      <w:r>
+        <w:t xml:space="preserve">     3.6.3. Quy trình nộp bài và đánh giá mã nguồn tự động ............................... 33  </w:t>
+      </w:r>
+    </w:p>
+    <w:p>
+      <w:pPr>
+        <w:jc w:val="left"/>
+      </w:pPr>
+      <w:r>
+        <w:t xml:space="preserve">     3.6.4. Quy trình hiển thị thống kê đóng góp .................................................. 34  </w:t>
+      </w:r>
       <w:r>
         <w:br w:type="page"/>
       </w:r>
@@ -7114,10 +7889,14 @@
       <w:pPr>
         <w:pStyle w:val="Heading1"/>
       </w:pPr>
+      <w:bookmarkStart w:id="24" w:name="_Toc205286040"/>
+      <w:bookmarkStart w:id="25" w:name="_Toc205286293"/>
       <w:r>
         <w:lastRenderedPageBreak/>
         <w:t>KẾT QUẢ NGHIÊN CỨU</w:t>
       </w:r>
+      <w:bookmarkEnd w:id="24"/>
+      <w:bookmarkEnd w:id="25"/>
     </w:p>
     <w:p>
       <w:pPr>
@@ -7218,6 +7997,8 @@
           <w:lang w:val="en-GB"/>
         </w:rPr>
       </w:pPr>
+      <w:bookmarkStart w:id="26" w:name="_Toc205286041"/>
+      <w:bookmarkStart w:id="27" w:name="_Toc205286294"/>
       <w:r>
         <w:rPr>
           <w:lang w:val="en-GB"/>
@@ -7225,6 +8006,8 @@
         <w:lastRenderedPageBreak/>
         <w:t>PHỤ LỤC</w:t>
       </w:r>
+      <w:bookmarkEnd w:id="26"/>
+      <w:bookmarkEnd w:id="27"/>
     </w:p>
     <w:p>
       <w:pPr>
@@ -7262,6 +8045,8 @@
           <w:lang w:val="en-GB"/>
         </w:rPr>
       </w:pPr>
+      <w:bookmarkStart w:id="28" w:name="_Toc205286042"/>
+      <w:bookmarkStart w:id="29" w:name="_Toc205286295"/>
       <w:r>
         <w:rPr>
           <w:lang w:val="en-GB"/>
@@ -7269,6 +8054,8 @@
         <w:lastRenderedPageBreak/>
         <w:t>DANH MỤC TÀI LIỆU THAM KHẢO</w:t>
       </w:r>
+      <w:bookmarkEnd w:id="28"/>
+      <w:bookmarkEnd w:id="29"/>
     </w:p>
     <w:p>
       <w:pPr>
@@ -8927,9 +9714,12 @@
     <w:autoRedefine/>
     <w:uiPriority w:val="39"/>
     <w:unhideWhenUsed/>
-    <w:rsid w:val="009171EB"/>
+    <w:rsid w:val="00AE3451"/>
     <w:pPr>
-      <w:ind w:left="522" w:firstLine="0"/>
+      <w:tabs>
+        <w:tab w:val="right" w:leader="dot" w:pos="8777"/>
+      </w:tabs>
+      <w:ind w:firstLine="0"/>
     </w:pPr>
   </w:style>
   <w:style w:type="character" w:styleId="Hyperlink">
@@ -8950,7 +9740,7 @@
     <w:uiPriority w:val="35"/>
     <w:unhideWhenUsed/>
     <w:qFormat/>
-    <w:rsid w:val="0042571A"/>
+    <w:rsid w:val="009A040D"/>
     <w:pPr>
       <w:spacing w:line="240" w:lineRule="auto"/>
       <w:jc w:val="center"/>
@@ -8958,7 +9748,7 @@
     <w:rPr>
       <w:i/>
       <w:iCs/>
-      <w:color w:val="0E2841" w:themeColor="text2"/>
+      <w:color w:val="0D0D0D" w:themeColor="text1" w:themeTint="F2"/>
       <w:szCs w:val="18"/>
     </w:rPr>
   </w:style>
@@ -9074,9 +9864,12 @@
     <w:autoRedefine/>
     <w:uiPriority w:val="39"/>
     <w:unhideWhenUsed/>
-    <w:rsid w:val="009171EB"/>
+    <w:rsid w:val="00AE3451"/>
     <w:pPr>
-      <w:ind w:left="261" w:firstLine="0"/>
+      <w:tabs>
+        <w:tab w:val="right" w:leader="dot" w:pos="8777"/>
+      </w:tabs>
+      <w:ind w:firstLine="0"/>
     </w:pPr>
   </w:style>
   <w:style w:type="paragraph" w:styleId="TOC4">
@@ -9098,7 +9891,7 @@
     <w:next w:val="Normal"/>
     <w:uiPriority w:val="99"/>
     <w:unhideWhenUsed/>
-    <w:rsid w:val="008725BC"/>
+    <w:rsid w:val="00590251"/>
     <w:pPr>
       <w:ind w:firstLine="0"/>
       <w:jc w:val="left"/>
@@ -9197,6 +9990,65 @@
     <w:link w:val="Footer"/>
     <w:uiPriority w:val="99"/>
     <w:rsid w:val="00A30CF4"/>
+    <w:rPr>
+      <w:rFonts w:ascii="Times New Roman" w:hAnsi="Times New Roman"/>
+      <w:sz w:val="26"/>
+    </w:rPr>
+  </w:style>
+  <w:style w:type="paragraph" w:styleId="TOCHeading">
+    <w:name w:val="TOC Heading"/>
+    <w:basedOn w:val="Heading1"/>
+    <w:next w:val="Normal"/>
+    <w:uiPriority w:val="39"/>
+    <w:unhideWhenUsed/>
+    <w:qFormat/>
+    <w:rsid w:val="002711F5"/>
+    <w:pPr>
+      <w:numPr>
+        <w:numId w:val="0"/>
+      </w:numPr>
+      <w:spacing w:before="240" w:after="0" w:line="259" w:lineRule="auto"/>
+      <w:jc w:val="left"/>
+      <w:outlineLvl w:val="9"/>
+    </w:pPr>
+    <w:rPr>
+      <w:rFonts w:asciiTheme="majorHAnsi" w:hAnsiTheme="majorHAnsi"/>
+      <w:b w:val="0"/>
+      <w:caps w:val="0"/>
+      <w:color w:val="0F4761" w:themeColor="accent1" w:themeShade="BF"/>
+      <w:sz w:val="32"/>
+      <w:lang w:eastAsia="en-US"/>
+    </w:rPr>
+  </w:style>
+  <w:style w:type="table" w:styleId="TableGrid">
+    <w:name w:val="Table Grid"/>
+    <w:basedOn w:val="TableNormal"/>
+    <w:uiPriority w:val="39"/>
+    <w:rsid w:val="00FB3A66"/>
+    <w:pPr>
+      <w:spacing w:before="0" w:after="0" w:line="240" w:lineRule="auto"/>
+    </w:pPr>
+    <w:tblPr>
+      <w:tblBorders>
+        <w:top w:val="single" w:sz="4" w:space="0" w:color="auto"/>
+        <w:left w:val="single" w:sz="4" w:space="0" w:color="auto"/>
+        <w:bottom w:val="single" w:sz="4" w:space="0" w:color="auto"/>
+        <w:right w:val="single" w:sz="4" w:space="0" w:color="auto"/>
+        <w:insideH w:val="single" w:sz="4" w:space="0" w:color="auto"/>
+        <w:insideV w:val="single" w:sz="4" w:space="0" w:color="auto"/>
+      </w:tblBorders>
+    </w:tblPr>
+  </w:style>
+  <w:style w:type="paragraph" w:styleId="NoSpacing">
+    <w:name w:val="No Spacing"/>
+    <w:uiPriority w:val="1"/>
+    <w:qFormat/>
+    <w:rsid w:val="00355E35"/>
+    <w:pPr>
+      <w:spacing w:before="0" w:after="0" w:line="240" w:lineRule="auto"/>
+      <w:ind w:firstLine="720"/>
+      <w:jc w:val="both"/>
+    </w:pPr>
     <w:rPr>
       <w:rFonts w:ascii="Times New Roman" w:hAnsi="Times New Roman"/>
       <w:sz w:val="26"/>

</xml_diff>

<commit_message>
✨ update: enhance course dashboard features by integrating detailed code activity tracking and contributor statistics, improving user interaction with dynamic data presentation. Refactor related components for better layout and functionality, and update localization files to reflect new features for enhanced user experience.
</commit_message>
<xml_diff>
--- a/docs/bao_cao.docx
+++ b/docs/bao_cao.docx
@@ -13072,7 +13072,7 @@
           <w:noProof/>
         </w:rPr>
         <w:drawing>
-          <wp:inline distT="0" distB="0" distL="0" distR="0" wp14:anchorId="74891049" wp14:editId="1BBE9A79">
+          <wp:inline distT="0" distB="0" distL="0" distR="0" wp14:anchorId="74891049" wp14:editId="03B214A9">
             <wp:extent cx="4490235" cy="2525917"/>
             <wp:effectExtent l="0" t="0" r="5715" b="8255"/>
             <wp:docPr id="420448239" name="Picture 6" descr="What is GitHub? Beginner Guide For GitHub | by Ishara Madusanka | MS Club  of SLIIT | Medium"/>
@@ -13979,7 +13979,7 @@
           <w:noProof/>
         </w:rPr>
         <w:drawing>
-          <wp:inline distT="0" distB="0" distL="0" distR="0" wp14:anchorId="17C1F21C" wp14:editId="1EE6EA7E">
+          <wp:inline distT="0" distB="0" distL="0" distR="0" wp14:anchorId="17C1F21C" wp14:editId="400B11AE">
             <wp:extent cx="4794657" cy="2293928"/>
             <wp:effectExtent l="0" t="0" r="0" b="0"/>
             <wp:docPr id="1419935024" name="Picture 8" descr="What is CI/CD?"/>
@@ -15226,7 +15226,7 @@
           <w:noProof/>
         </w:rPr>
         <w:drawing>
-          <wp:inline distT="0" distB="0" distL="0" distR="0" wp14:anchorId="5D59F4C3" wp14:editId="44DE4AC3">
+          <wp:inline distT="0" distB="0" distL="0" distR="0" wp14:anchorId="5D59F4C3" wp14:editId="7532FC6F">
             <wp:extent cx="4034117" cy="2702266"/>
             <wp:effectExtent l="0" t="0" r="5080" b="3175"/>
             <wp:docPr id="1291867632" name="Picture 5" descr="A screenshot of a data analysis&#10;&#10;AI-generated content may be incorrect."/>
@@ -18773,11 +18773,12 @@
       <w:pPr>
         <w:pStyle w:val="Heading3"/>
       </w:pPr>
-      <w:bookmarkStart w:id="59" w:name="_Toc205594689"/>
+      <w:bookmarkStart w:id="59" w:name="_Toc205594690"/>
+      <w:bookmarkStart w:id="60" w:name="_Toc205594689"/>
       <w:r>
         <w:t>Quy trình đánh giá mã nguồn</w:t>
       </w:r>
-      <w:bookmarkEnd w:id="59"/>
+      <w:bookmarkEnd w:id="60"/>
     </w:p>
     <w:p>
       <w:pPr>
@@ -18861,13 +18862,7 @@
         <w:rPr>
           <w:lang w:val="en-GB" w:eastAsia="zh-CN"/>
         </w:rPr>
-        <w:t xml:space="preserve">+ Truy </w:t>
-      </w:r>
-      <w:r>
-        <w:rPr>
-          <w:lang w:val="en-GB" w:eastAsia="zh-CN"/>
-        </w:rPr>
-        <w:t>cập cục bộ (Local Access):</w:t>
+        <w:t>+ Truy cập cục bộ (Local Access):</w:t>
       </w:r>
       <w:r>
         <w:rPr>
@@ -19023,15 +19018,7 @@
           <w:iCs/>
           <w:lang w:val="en-GB" w:eastAsia="zh-CN"/>
         </w:rPr>
-        <w:t xml:space="preserve">- </w:t>
-      </w:r>
-      <w:r>
-        <w:rPr>
-          <w:i/>
-          <w:iCs/>
-          <w:lang w:val="en-GB" w:eastAsia="zh-CN"/>
-        </w:rPr>
-        <w:t xml:space="preserve">Giai đoạn </w:t>
+        <w:t xml:space="preserve">- Giai đoạn </w:t>
       </w:r>
       <w:r>
         <w:rPr>
@@ -19154,15 +19141,7 @@
           <w:iCs/>
           <w:lang w:val="en-GB" w:eastAsia="zh-CN"/>
         </w:rPr>
-        <w:t xml:space="preserve">- </w:t>
-      </w:r>
-      <w:r>
-        <w:rPr>
-          <w:i/>
-          <w:iCs/>
-          <w:lang w:val="en-GB" w:eastAsia="zh-CN"/>
-        </w:rPr>
-        <w:t xml:space="preserve">Giai đoạn </w:t>
+        <w:t xml:space="preserve">- Giai đoạn </w:t>
       </w:r>
       <w:r>
         <w:rPr>
@@ -19297,23 +19276,7 @@
           <w:iCs/>
           <w:lang w:val="en-GB" w:eastAsia="zh-CN"/>
         </w:rPr>
-        <w:t>- Giai đoạn t</w:t>
-      </w:r>
-      <w:r>
-        <w:rPr>
-          <w:i/>
-          <w:iCs/>
-          <w:lang w:val="en-GB" w:eastAsia="zh-CN"/>
-        </w:rPr>
-        <w:t>ích hợp vào quy trình CI/CD</w:t>
-      </w:r>
-      <w:r>
-        <w:rPr>
-          <w:i/>
-          <w:iCs/>
-          <w:lang w:val="en-GB" w:eastAsia="zh-CN"/>
-        </w:rPr>
-        <w:t xml:space="preserve">: </w:t>
+        <w:t xml:space="preserve">- Giai đoạn tích hợp vào quy trình CI/CD: </w:t>
       </w:r>
       <w:r>
         <w:rPr>
@@ -19353,47 +19316,32 @@
           <w:spacing w:val="-2"/>
           <w:lang w:val="en-GB" w:eastAsia="zh-CN"/>
         </w:rPr>
-        <w:t xml:space="preserve">+ </w:t>
-      </w:r>
-      <w:r>
+        <w:t>+ Điều kiện chấp nhận (Quality Gate): Hệ thống CI/CD có thể được cấu hình để kiểm tra kết quả báo cáo. Nếu công cụ phát hiện lỗi nghiêm trọng (ví dụ: một lỗi blocker), quy trình build có thể bị dừng lại và ngăn mã lỗi được hợp nhất vào nhánh chính.</w:t>
+      </w:r>
+    </w:p>
+    <w:p>
+      <w:pPr>
         <w:rPr>
           <w:spacing w:val="-2"/>
           <w:lang w:val="en-GB" w:eastAsia="zh-CN"/>
         </w:rPr>
-        <w:t>Điều kiện chấp nhận (Quality Gate): Hệ thống CI/CD có thể được cấu hình để kiểm tra kết quả báo cáo. Nếu công cụ phát hiện lỗi nghiêm trọng (ví dụ: một lỗi blocker), quy trình build có thể bị dừng lại và ngăn mã lỗi được hợp nhất vào nhánh chính.</w:t>
-      </w:r>
-    </w:p>
-    <w:p>
-      <w:pPr>
+      </w:pPr>
+      <w:r>
         <w:rPr>
           <w:spacing w:val="-2"/>
           <w:lang w:val="en-GB" w:eastAsia="zh-CN"/>
         </w:rPr>
-      </w:pPr>
-      <w:r>
-        <w:rPr>
-          <w:spacing w:val="-2"/>
-          <w:lang w:val="en-GB" w:eastAsia="zh-CN"/>
-        </w:rPr>
-        <w:t xml:space="preserve">+ </w:t>
-      </w:r>
-      <w:r>
-        <w:rPr>
-          <w:spacing w:val="-2"/>
-          <w:lang w:val="en-GB" w:eastAsia="zh-CN"/>
-        </w:rPr>
-        <w:t>Phản hồi tức thì: Lập trình viên sẽ nhận được phản hồi ngay lập tức về chất lượng mã của mình, giúp họ sửa lỗi kịp thời trước khi mã được tích hợp sâu hơn vào dự án.</w:t>
+        <w:t>+ Phản hồi tức thì: Lập trình viên sẽ nhận được phản hồi ngay lập tức về chất lượng mã của mình, giúp họ sửa lỗi kịp thời trước khi mã được tích hợp sâu hơn vào dự án.</w:t>
       </w:r>
     </w:p>
     <w:p>
       <w:pPr>
         <w:pStyle w:val="Heading3"/>
       </w:pPr>
-      <w:bookmarkStart w:id="60" w:name="_Toc205594690"/>
       <w:r>
         <w:t>Kết hợp công cụ đánh giá mã nguồn với GitHub Actions</w:t>
       </w:r>
-      <w:bookmarkEnd w:id="60"/>
+      <w:bookmarkEnd w:id="59"/>
     </w:p>
     <w:p>
       <w:pPr>
@@ -19418,6 +19366,7 @@
       </w:pPr>
       <w:r>
         <w:rPr>
+          <w:noProof/>
           <w:lang w:eastAsia="zh-CN"/>
         </w:rPr>
         <w:drawing>
@@ -19981,6 +19930,7 @@
       </w:pPr>
       <w:r>
         <w:rPr>
+          <w:noProof/>
           <w:lang w:val="en-GB" w:eastAsia="zh-CN"/>
         </w:rPr>
         <w:drawing>
@@ -20420,15 +20370,38 @@
           <w:iCs/>
           <w:lang w:eastAsia="zh-CN"/>
         </w:rPr>
-        <w:t xml:space="preserve">1. </w:t>
-      </w:r>
-      <w:r>
-        <w:rPr>
-          <w:i/>
-          <w:iCs/>
-          <w:lang w:eastAsia="zh-CN"/>
-        </w:rPr>
-        <w:t>Đẩy thay đổi mã nguồn (Push Changes):</w:t>
+        <w:t xml:space="preserve">1. Đẩy thay đổi mã nguồn (Push Changes): </w:t>
+      </w:r>
+      <w:r>
+        <w:rPr>
+          <w:lang w:eastAsia="zh-CN"/>
+        </w:rPr>
+        <w:t>Một lập trình viên hoàn thành công việc và đẩy các thay đổi lên một nhánh trên kho mã nguồn từ xa (remote repository), ví dụ như trên GitHub hoặc GitLab.</w:t>
+      </w:r>
+    </w:p>
+    <w:p>
+      <w:pPr>
+        <w:rPr>
+          <w:i/>
+          <w:iCs/>
+          <w:lang w:eastAsia="zh-CN"/>
+        </w:rPr>
+      </w:pPr>
+      <w:r>
+        <w:rPr>
+          <w:i/>
+          <w:iCs/>
+          <w:lang w:eastAsia="zh-CN"/>
+        </w:rPr>
+        <w:t xml:space="preserve">2. </w:t>
+      </w:r>
+      <w:r>
+        <w:rPr>
+          <w:i/>
+          <w:iCs/>
+          <w:lang w:eastAsia="zh-CN"/>
+        </w:rPr>
+        <w:t>Kích hoạt Pipeline CI (Trigger CI Pipeline):</w:t>
       </w:r>
       <w:r>
         <w:rPr>
@@ -20442,40 +20415,78 @@
         <w:rPr>
           <w:lang w:eastAsia="zh-CN"/>
         </w:rPr>
-        <w:t>Một lập trình viên hoàn thành công việc và đẩy các thay đổi lên một nhánh trên kho mã nguồn từ xa (remote repository), ví dụ như trên GitHub hoặc GitLab.</w:t>
-      </w:r>
-    </w:p>
-    <w:p>
-      <w:pPr>
-        <w:ind w:firstLine="0"/>
-        <w:rPr>
-          <w:lang w:eastAsia="zh-CN"/>
-        </w:rPr>
-      </w:pPr>
-    </w:p>
-    <w:p>
-      <w:pPr>
-        <w:rPr>
-          <w:i/>
-          <w:iCs/>
-          <w:lang w:eastAsia="zh-CN"/>
-        </w:rPr>
-      </w:pPr>
-      <w:r>
-        <w:rPr>
-          <w:i/>
-          <w:iCs/>
-          <w:lang w:eastAsia="zh-CN"/>
-        </w:rPr>
-        <w:t xml:space="preserve">2. </w:t>
-      </w:r>
-      <w:r>
-        <w:rPr>
-          <w:i/>
-          <w:iCs/>
-          <w:lang w:eastAsia="zh-CN"/>
-        </w:rPr>
-        <w:t>Kích hoạt Pipeline CI (Trigger CI Pipeline):</w:t>
+        <w:t>Sự kiện "push" này sẽ kích hoạt pipeline CI/CD. Việc kích hoạt có thể diễn ra theo hai cách chính:</w:t>
+      </w:r>
+    </w:p>
+    <w:p>
+      <w:pPr>
+        <w:rPr>
+          <w:lang w:eastAsia="zh-CN"/>
+        </w:rPr>
+      </w:pPr>
+      <w:r>
+        <w:rPr>
+          <w:lang w:eastAsia="zh-CN"/>
+        </w:rPr>
+        <w:t xml:space="preserve">- </w:t>
+      </w:r>
+      <w:r>
+        <w:rPr>
+          <w:lang w:eastAsia="zh-CN"/>
+        </w:rPr>
+        <w:t xml:space="preserve">Sử dụng Webhook: Hệ thống quản lý mã nguồn (SCM) như GitHub sẽ gửi một webhook đến công cụ CI/CD (ví dụ: Jenkins, GitHub Actions) để thông báo rằng có một sự kiện đã xảy </w:t>
+      </w:r>
+      <w:proofErr w:type="spellStart"/>
+      <w:r>
+        <w:rPr>
+          <w:lang w:eastAsia="zh-CN"/>
+        </w:rPr>
+        <w:t>ra.</w:t>
+      </w:r>
+      <w:proofErr w:type="spellEnd"/>
+    </w:p>
+    <w:p>
+      <w:pPr>
+        <w:rPr>
+          <w:lang w:eastAsia="zh-CN"/>
+        </w:rPr>
+      </w:pPr>
+      <w:r>
+        <w:rPr>
+          <w:lang w:eastAsia="zh-CN"/>
+        </w:rPr>
+        <w:t xml:space="preserve">- </w:t>
+      </w:r>
+      <w:r>
+        <w:rPr>
+          <w:lang w:eastAsia="zh-CN"/>
+        </w:rPr>
+        <w:t>Polling: Công cụ CI/CD định kỳ kiểm tra kho mã nguồn để phát hiện các thay đổi mới.</w:t>
+      </w:r>
+    </w:p>
+    <w:p>
+      <w:pPr>
+        <w:rPr>
+          <w:i/>
+          <w:iCs/>
+          <w:lang w:eastAsia="zh-CN"/>
+        </w:rPr>
+      </w:pPr>
+      <w:r>
+        <w:rPr>
+          <w:i/>
+          <w:iCs/>
+          <w:lang w:eastAsia="zh-CN"/>
+        </w:rPr>
+        <w:t xml:space="preserve">3. </w:t>
+      </w:r>
+      <w:r>
+        <w:rPr>
+          <w:i/>
+          <w:iCs/>
+          <w:lang w:eastAsia="zh-CN"/>
+        </w:rPr>
+        <w:t>Clone và Checkout Repository:</w:t>
       </w:r>
       <w:r>
         <w:rPr>
@@ -20489,78 +20500,32 @@
         <w:rPr>
           <w:lang w:eastAsia="zh-CN"/>
         </w:rPr>
-        <w:t>Sự kiện "push" này sẽ kích hoạt pipeline CI/CD. Việc kích hoạt có thể diễn ra theo hai cách chính:</w:t>
-      </w:r>
-    </w:p>
-    <w:p>
-      <w:pPr>
-        <w:rPr>
-          <w:lang w:eastAsia="zh-CN"/>
-        </w:rPr>
-      </w:pPr>
-      <w:r>
-        <w:rPr>
-          <w:lang w:eastAsia="zh-CN"/>
-        </w:rPr>
-        <w:t xml:space="preserve">- </w:t>
-      </w:r>
-      <w:r>
-        <w:rPr>
-          <w:lang w:eastAsia="zh-CN"/>
-        </w:rPr>
-        <w:t xml:space="preserve">Sử dụng Webhook: Hệ thống quản lý mã nguồn (SCM) như GitHub sẽ gửi một webhook đến công cụ CI/CD (ví dụ: Jenkins, GitHub Actions) để thông báo rằng có một sự kiện đã xảy </w:t>
-      </w:r>
-      <w:proofErr w:type="spellStart"/>
-      <w:r>
-        <w:rPr>
-          <w:lang w:eastAsia="zh-CN"/>
-        </w:rPr>
-        <w:t>ra.</w:t>
-      </w:r>
-      <w:proofErr w:type="spellEnd"/>
-    </w:p>
-    <w:p>
-      <w:pPr>
-        <w:rPr>
-          <w:lang w:eastAsia="zh-CN"/>
-        </w:rPr>
-      </w:pPr>
-      <w:r>
-        <w:rPr>
-          <w:lang w:eastAsia="zh-CN"/>
-        </w:rPr>
-        <w:t xml:space="preserve">- </w:t>
-      </w:r>
-      <w:r>
-        <w:rPr>
-          <w:lang w:eastAsia="zh-CN"/>
-        </w:rPr>
-        <w:t>Polling: Công cụ CI/CD định kỳ kiểm tra kho mã nguồn để phát hiện các thay đổi mới.</w:t>
-      </w:r>
-    </w:p>
-    <w:p>
-      <w:pPr>
-        <w:rPr>
-          <w:i/>
-          <w:iCs/>
-          <w:lang w:eastAsia="zh-CN"/>
-        </w:rPr>
-      </w:pPr>
-      <w:r>
-        <w:rPr>
-          <w:i/>
-          <w:iCs/>
-          <w:lang w:eastAsia="zh-CN"/>
-        </w:rPr>
-        <w:t xml:space="preserve">3. </w:t>
-      </w:r>
-      <w:r>
-        <w:rPr>
-          <w:i/>
-          <w:iCs/>
-          <w:lang w:eastAsia="zh-CN"/>
-        </w:rPr>
-        <w:t>Clone và Checkout Repository:</w:t>
+        <w:t>Pipeline sẽ clone kho mã nguồn từ xa về máy chủ CI/CD (CI/CD host) và chuyển đến nhánh làm việc cụ thể. Tại bước này, toàn bộ mã nguồn và siêu dữ liệu (metadata) của SCM được sao chép vào môi trường cục bộ.</w:t>
+      </w:r>
+    </w:p>
+    <w:p>
+      <w:pPr>
+        <w:rPr>
+          <w:i/>
+          <w:iCs/>
+          <w:lang w:eastAsia="zh-CN"/>
+        </w:rPr>
+      </w:pPr>
+      <w:r>
+        <w:rPr>
+          <w:i/>
+          <w:iCs/>
+          <w:lang w:eastAsia="zh-CN"/>
+        </w:rPr>
+        <w:t xml:space="preserve">4. </w:t>
+      </w:r>
+      <w:r>
+        <w:rPr>
+          <w:i/>
+          <w:iCs/>
+          <w:lang w:eastAsia="zh-CN"/>
+        </w:rPr>
+        <w:t>Xây dựng mã nguồn (Build Code):</w:t>
       </w:r>
       <w:r>
         <w:rPr>
@@ -20574,32 +20539,32 @@
         <w:rPr>
           <w:lang w:eastAsia="zh-CN"/>
         </w:rPr>
-        <w:t>Pipeline sẽ clone kho mã nguồn từ xa về máy chủ CI/CD (CI/CD host) và chuyển đến nhánh làm việc cụ thể. Tại bước này, toàn bộ mã nguồn và siêu dữ liệu (metadata) của SCM được sao chép vào môi trường cục bộ.</w:t>
-      </w:r>
-    </w:p>
-    <w:p>
-      <w:pPr>
-        <w:rPr>
-          <w:i/>
-          <w:iCs/>
-          <w:lang w:eastAsia="zh-CN"/>
-        </w:rPr>
-      </w:pPr>
-      <w:r>
-        <w:rPr>
-          <w:i/>
-          <w:iCs/>
-          <w:lang w:eastAsia="zh-CN"/>
-        </w:rPr>
-        <w:t xml:space="preserve">4. </w:t>
-      </w:r>
-      <w:r>
-        <w:rPr>
-          <w:i/>
-          <w:iCs/>
-          <w:lang w:eastAsia="zh-CN"/>
-        </w:rPr>
-        <w:t>Xây dựng mã nguồn (Build Code):</w:t>
+        <w:t>Đối với các ngôn ngữ lập trình được biên dịch (như Java, C#), pipeline sẽ chạy các lệnh build để tạo ra các artifact (ví dụ: file .jar, .war, .exe). Bước này đảm bảo mã nguồn có thể biên dịch thành công trước khi phân tích.</w:t>
+      </w:r>
+    </w:p>
+    <w:p>
+      <w:pPr>
+        <w:rPr>
+          <w:i/>
+          <w:iCs/>
+          <w:lang w:eastAsia="zh-CN"/>
+        </w:rPr>
+      </w:pPr>
+      <w:r>
+        <w:rPr>
+          <w:i/>
+          <w:iCs/>
+          <w:lang w:eastAsia="zh-CN"/>
+        </w:rPr>
+        <w:t xml:space="preserve">5. </w:t>
+      </w:r>
+      <w:r>
+        <w:rPr>
+          <w:i/>
+          <w:iCs/>
+          <w:lang w:eastAsia="zh-CN"/>
+        </w:rPr>
+        <w:t>Phân tích mã nguồn với SonarQube Scanner:</w:t>
       </w:r>
       <w:r>
         <w:rPr>
@@ -20613,67 +20578,22 @@
         <w:rPr>
           <w:lang w:eastAsia="zh-CN"/>
         </w:rPr>
-        <w:t>Đối với các ngôn ngữ lập trình được biên dịch (như Java, C#), pipeline sẽ chạy các lệnh build để tạo ra các artifact (ví dụ: file .jar, .war, .exe). Bước này đảm bảo mã nguồn có thể biên dịch thành công trước khi phân tích.</w:t>
-      </w:r>
-    </w:p>
-    <w:p>
-      <w:pPr>
-        <w:rPr>
-          <w:i/>
-          <w:iCs/>
-          <w:lang w:eastAsia="zh-CN"/>
-        </w:rPr>
-      </w:pPr>
-      <w:r>
-        <w:rPr>
-          <w:i/>
-          <w:iCs/>
-          <w:lang w:eastAsia="zh-CN"/>
-        </w:rPr>
-        <w:t xml:space="preserve">5. </w:t>
-      </w:r>
-      <w:r>
-        <w:rPr>
-          <w:i/>
-          <w:iCs/>
-          <w:lang w:eastAsia="zh-CN"/>
-        </w:rPr>
-        <w:t>Phân tích mã nguồn với SonarQube Scanner:</w:t>
-      </w:r>
-      <w:r>
-        <w:rPr>
-          <w:i/>
-          <w:iCs/>
-          <w:lang w:eastAsia="zh-CN"/>
-        </w:rPr>
-        <w:t xml:space="preserve"> </w:t>
-      </w:r>
-      <w:r>
-        <w:rPr>
-          <w:lang w:eastAsia="zh-CN"/>
-        </w:rPr>
-        <w:t xml:space="preserve">Pipeline sẽ thực thi SonarQube Scanner phù hợp với ngôn ngữ lập trình của dự án. Scanner này sẽ tiến hành phân tích </w:t>
-      </w:r>
-      <w:r>
-        <w:rPr>
+        <w:t>Pipeline sẽ thực thi SonarQube Scanner phù hợp với ngôn ngữ lập trình của dự án. Scanner này sẽ tiến hành phân tích mã nguồn một cách tĩnh (static analysis) để tìm kiếm các lỗi, lỗ hổng bảo mật, và "mùi" mã.</w:t>
+      </w:r>
+    </w:p>
+    <w:p>
+      <w:pPr>
+        <w:rPr>
+          <w:lang w:eastAsia="zh-CN"/>
+        </w:rPr>
+      </w:pPr>
+      <w:r>
+        <w:rPr>
+          <w:i/>
+          <w:iCs/>
           <w:lang w:eastAsia="zh-CN"/>
         </w:rPr>
         <w:lastRenderedPageBreak/>
-        <w:t>mã nguồn một cách tĩnh (static analysis) để tìm kiếm các lỗi, lỗ hổng bảo mật, và "mùi" mã.</w:t>
-      </w:r>
-    </w:p>
-    <w:p>
-      <w:pPr>
-        <w:rPr>
-          <w:lang w:eastAsia="zh-CN"/>
-        </w:rPr>
-      </w:pPr>
-      <w:r>
-        <w:rPr>
-          <w:i/>
-          <w:iCs/>
-          <w:lang w:eastAsia="zh-CN"/>
-        </w:rPr>
         <w:t xml:space="preserve">6. </w:t>
       </w:r>
       <w:r>
@@ -20893,6 +20813,202 @@
         <w:rPr>
           <w:lang w:eastAsia="zh-CN"/>
         </w:rPr>
+        <w:t xml:space="preserve"> is simply dummy text of the printing and typesetting industry. Lorem Ipsum has been the industry's standard dummy text ever since the 1500s, when an unknown printer took a galley of type and scrambled it to make a type specimen book. It has survived not only five centuries, but also the leap into electronic typesetting, </w:t>
+      </w:r>
+      <w:r>
+        <w:rPr>
+          <w:lang w:eastAsia="zh-CN"/>
+        </w:rPr>
+        <w:lastRenderedPageBreak/>
+        <w:t xml:space="preserve">remaining essentially unchanged. It was </w:t>
+      </w:r>
+      <w:proofErr w:type="spellStart"/>
+      <w:r>
+        <w:rPr>
+          <w:lang w:eastAsia="zh-CN"/>
+        </w:rPr>
+        <w:t>popularised</w:t>
+      </w:r>
+      <w:proofErr w:type="spellEnd"/>
+      <w:r>
+        <w:rPr>
+          <w:lang w:eastAsia="zh-CN"/>
+        </w:rPr>
+        <w:t xml:space="preserve"> in the 1960s with the release of Letraset sheets containing Lorem Ipsum passages, and more recently with desktop publishing software like Aldus PageMaker including versions of Lorem Ipsum.</w:t>
+      </w:r>
+    </w:p>
+    <w:p>
+      <w:pPr>
+        <w:pStyle w:val="Heading3"/>
+      </w:pPr>
+      <w:bookmarkStart w:id="64" w:name="_Toc205594693"/>
+      <w:r>
+        <w:t>Quy trình tạo môn học, đề tài, nhóm</w:t>
+      </w:r>
+      <w:bookmarkEnd w:id="64"/>
+      <w:r>
+        <w:t xml:space="preserve"> </w:t>
+      </w:r>
+    </w:p>
+    <w:p>
+      <w:pPr>
+        <w:rPr>
+          <w:lang w:eastAsia="zh-CN"/>
+        </w:rPr>
+      </w:pPr>
+      <w:r>
+        <w:rPr>
+          <w:b/>
+          <w:bCs/>
+          <w:lang w:eastAsia="zh-CN"/>
+        </w:rPr>
+        <w:t>Lorem Ipsum</w:t>
+      </w:r>
+      <w:r>
+        <w:rPr>
+          <w:lang w:eastAsia="zh-CN"/>
+        </w:rPr>
+        <w:t xml:space="preserve"> is simply dummy text of the printing and typesetting industry. Lorem Ipsum has been the industry's standard dummy text ever since the 1500s, when an unknown printer took a galley of type and scrambled it to make a type specimen book. It has survived not only five centuries, but also the leap into electronic typesetting, remaining essentially unchanged. It was </w:t>
+      </w:r>
+      <w:proofErr w:type="spellStart"/>
+      <w:r>
+        <w:rPr>
+          <w:lang w:eastAsia="zh-CN"/>
+        </w:rPr>
+        <w:t>popularised</w:t>
+      </w:r>
+      <w:proofErr w:type="spellEnd"/>
+      <w:r>
+        <w:rPr>
+          <w:lang w:eastAsia="zh-CN"/>
+        </w:rPr>
+        <w:t xml:space="preserve"> in the 1960s with the release of Letraset sheets containing Lorem Ipsum passages, and more recently with desktop publishing software like Aldus PageMaker including versions of Lorem Ipsum.</w:t>
+      </w:r>
+    </w:p>
+    <w:p>
+      <w:pPr>
+        <w:pStyle w:val="Heading3"/>
+      </w:pPr>
+      <w:bookmarkStart w:id="65" w:name="_Toc205594694"/>
+      <w:r>
+        <w:t>Quy trình kết nối GitHub, nhận webhook</w:t>
+      </w:r>
+      <w:bookmarkEnd w:id="65"/>
+    </w:p>
+    <w:p>
+      <w:pPr>
+        <w:rPr>
+          <w:lang w:eastAsia="zh-CN"/>
+        </w:rPr>
+      </w:pPr>
+      <w:r>
+        <w:rPr>
+          <w:b/>
+          <w:bCs/>
+          <w:lang w:eastAsia="zh-CN"/>
+        </w:rPr>
+        <w:t>Lorem Ipsum</w:t>
+      </w:r>
+      <w:r>
+        <w:rPr>
+          <w:lang w:eastAsia="zh-CN"/>
+        </w:rPr>
+        <w:t xml:space="preserve"> is simply dummy text of the printing and typesetting industry. Lorem Ipsum has been the industry's standard dummy text ever since the 1500s, when an unknown printer took a galley of type and scrambled it to make a type specimen book. It has survived not only five centuries, but also the leap into electronic typesetting, remaining essentially unchanged. It was </w:t>
+      </w:r>
+      <w:proofErr w:type="spellStart"/>
+      <w:r>
+        <w:rPr>
+          <w:lang w:eastAsia="zh-CN"/>
+        </w:rPr>
+        <w:t>popularised</w:t>
+      </w:r>
+      <w:proofErr w:type="spellEnd"/>
+      <w:r>
+        <w:rPr>
+          <w:lang w:eastAsia="zh-CN"/>
+        </w:rPr>
+        <w:t xml:space="preserve"> in the 1960s with the release of Letraset sheets containing Lorem Ipsum passages, and more recently with desktop publishing software like Aldus PageMaker including versions of Lorem Ipsum.</w:t>
+      </w:r>
+      <w:r>
+        <w:t xml:space="preserve"> </w:t>
+      </w:r>
+    </w:p>
+    <w:p>
+      <w:pPr>
+        <w:pStyle w:val="Heading3"/>
+      </w:pPr>
+      <w:bookmarkStart w:id="66" w:name="_Toc205594695"/>
+      <w:r>
+        <w:t>Quy trình nộp bài và đánh giá mã nguồn tự động</w:t>
+      </w:r>
+      <w:bookmarkEnd w:id="66"/>
+      <w:r>
+        <w:t xml:space="preserve"> </w:t>
+      </w:r>
+    </w:p>
+    <w:p>
+      <w:pPr>
+        <w:rPr>
+          <w:lang w:eastAsia="zh-CN"/>
+        </w:rPr>
+      </w:pPr>
+      <w:r>
+        <w:rPr>
+          <w:b/>
+          <w:bCs/>
+          <w:lang w:eastAsia="zh-CN"/>
+        </w:rPr>
+        <w:t>Lorem Ipsum</w:t>
+      </w:r>
+      <w:r>
+        <w:rPr>
+          <w:lang w:eastAsia="zh-CN"/>
+        </w:rPr>
+        <w:t xml:space="preserve"> is simply dummy text of the printing and typesetting industry. Lorem Ipsum has been the industry's standard dummy text ever since the 1500s, when an unknown printer took a galley of type and scrambled it to make a type specimen book. It has survived not only five centuries, but also the leap into electronic typesetting, remaining essentially unchanged. It was </w:t>
+      </w:r>
+      <w:proofErr w:type="spellStart"/>
+      <w:r>
+        <w:rPr>
+          <w:lang w:eastAsia="zh-CN"/>
+        </w:rPr>
+        <w:t>popularised</w:t>
+      </w:r>
+      <w:proofErr w:type="spellEnd"/>
+      <w:r>
+        <w:rPr>
+          <w:lang w:eastAsia="zh-CN"/>
+        </w:rPr>
+        <w:t xml:space="preserve"> in the 1960s with the release of Letraset sheets containing Lorem Ipsum passages, and more recently with desktop publishing software like Aldus PageMaker including versions of Lorem Ipsum.</w:t>
+      </w:r>
+    </w:p>
+    <w:p>
+      <w:pPr>
+        <w:pStyle w:val="Heading3"/>
+      </w:pPr>
+      <w:bookmarkStart w:id="67" w:name="_Toc205594696"/>
+      <w:r>
+        <w:t>Quy trình hiển thị thống kê đóng góp</w:t>
+      </w:r>
+      <w:bookmarkEnd w:id="67"/>
+    </w:p>
+    <w:p>
+      <w:pPr>
+        <w:rPr>
+          <w:lang w:eastAsia="zh-CN"/>
+        </w:rPr>
+      </w:pPr>
+      <w:r>
+        <w:rPr>
+          <w:b/>
+          <w:bCs/>
+          <w:lang w:eastAsia="zh-CN"/>
+        </w:rPr>
+        <w:t>Lorem Ipsum</w:t>
+      </w:r>
+      <w:r>
+        <w:rPr>
+          <w:lang w:eastAsia="zh-CN"/>
+        </w:rPr>
         <w:t xml:space="preserve"> is simply dummy text of the printing and typesetting industry. Lorem Ipsum has been the industry's standard dummy text ever since the 1500s, when </w:t>
       </w:r>
       <w:r>
@@ -20901,196 +21017,6 @@
         </w:rPr>
         <w:lastRenderedPageBreak/>
         <w:t xml:space="preserve">an unknown printer took a galley of type and scrambled it to make a type specimen book. It has survived not only five centuries, but also the leap into electronic typesetting, remaining essentially unchanged. It was </w:t>
-      </w:r>
-      <w:proofErr w:type="spellStart"/>
-      <w:r>
-        <w:rPr>
-          <w:lang w:eastAsia="zh-CN"/>
-        </w:rPr>
-        <w:t>popularised</w:t>
-      </w:r>
-      <w:proofErr w:type="spellEnd"/>
-      <w:r>
-        <w:rPr>
-          <w:lang w:eastAsia="zh-CN"/>
-        </w:rPr>
-        <w:t xml:space="preserve"> in the 1960s with the release of Letraset sheets containing Lorem Ipsum passages, and more recently with desktop publishing software like Aldus PageMaker including versions of Lorem Ipsum.</w:t>
-      </w:r>
-    </w:p>
-    <w:p>
-      <w:pPr>
-        <w:pStyle w:val="Heading3"/>
-      </w:pPr>
-      <w:bookmarkStart w:id="64" w:name="_Toc205594693"/>
-      <w:r>
-        <w:t>Quy trình tạo môn học, đề tài, nhóm</w:t>
-      </w:r>
-      <w:bookmarkEnd w:id="64"/>
-      <w:r>
-        <w:t xml:space="preserve"> </w:t>
-      </w:r>
-    </w:p>
-    <w:p>
-      <w:pPr>
-        <w:rPr>
-          <w:lang w:eastAsia="zh-CN"/>
-        </w:rPr>
-      </w:pPr>
-      <w:r>
-        <w:rPr>
-          <w:b/>
-          <w:bCs/>
-          <w:lang w:eastAsia="zh-CN"/>
-        </w:rPr>
-        <w:t>Lorem Ipsum</w:t>
-      </w:r>
-      <w:r>
-        <w:rPr>
-          <w:lang w:eastAsia="zh-CN"/>
-        </w:rPr>
-        <w:t xml:space="preserve"> is simply dummy text of the printing and typesetting industry. Lorem Ipsum has been the industry's standard dummy text ever since the 1500s, when an unknown printer took a galley of type and scrambled it to make a type specimen book. It has survived not only five centuries, but also the leap into electronic typesetting, remaining essentially unchanged. It was </w:t>
-      </w:r>
-      <w:proofErr w:type="spellStart"/>
-      <w:r>
-        <w:rPr>
-          <w:lang w:eastAsia="zh-CN"/>
-        </w:rPr>
-        <w:t>popularised</w:t>
-      </w:r>
-      <w:proofErr w:type="spellEnd"/>
-      <w:r>
-        <w:rPr>
-          <w:lang w:eastAsia="zh-CN"/>
-        </w:rPr>
-        <w:t xml:space="preserve"> in the 1960s with the release of Letraset sheets containing Lorem Ipsum passages, and more recently with desktop publishing software like Aldus PageMaker including versions of Lorem Ipsum.</w:t>
-      </w:r>
-    </w:p>
-    <w:p>
-      <w:pPr>
-        <w:pStyle w:val="Heading3"/>
-      </w:pPr>
-      <w:bookmarkStart w:id="65" w:name="_Toc205594694"/>
-      <w:r>
-        <w:t>Quy trình kết nối GitHub, nhận webhook</w:t>
-      </w:r>
-      <w:bookmarkEnd w:id="65"/>
-    </w:p>
-    <w:p>
-      <w:pPr>
-        <w:rPr>
-          <w:lang w:eastAsia="zh-CN"/>
-        </w:rPr>
-      </w:pPr>
-      <w:r>
-        <w:rPr>
-          <w:b/>
-          <w:bCs/>
-          <w:lang w:eastAsia="zh-CN"/>
-        </w:rPr>
-        <w:t>Lorem Ipsum</w:t>
-      </w:r>
-      <w:r>
-        <w:rPr>
-          <w:lang w:eastAsia="zh-CN"/>
-        </w:rPr>
-        <w:t xml:space="preserve"> is simply dummy text of the printing and typesetting industry. Lorem Ipsum has been the industry's standard dummy text ever since the 1500s, when an unknown printer took a galley of type and scrambled it to make a type specimen book. It has survived not only five centuries, but also the leap into electronic typesetting, remaining essentially unchanged. It was </w:t>
-      </w:r>
-      <w:proofErr w:type="spellStart"/>
-      <w:r>
-        <w:rPr>
-          <w:lang w:eastAsia="zh-CN"/>
-        </w:rPr>
-        <w:t>popularised</w:t>
-      </w:r>
-      <w:proofErr w:type="spellEnd"/>
-      <w:r>
-        <w:rPr>
-          <w:lang w:eastAsia="zh-CN"/>
-        </w:rPr>
-        <w:t xml:space="preserve"> in the 1960s with the release of Letraset sheets containing Lorem Ipsum passages, and more recently with desktop publishing software like Aldus PageMaker including versions of Lorem Ipsum.</w:t>
-      </w:r>
-      <w:r>
-        <w:t xml:space="preserve"> </w:t>
-      </w:r>
-    </w:p>
-    <w:p>
-      <w:pPr>
-        <w:pStyle w:val="Heading3"/>
-      </w:pPr>
-      <w:bookmarkStart w:id="66" w:name="_Toc205594695"/>
-      <w:r>
-        <w:t>Quy trình nộp bài và đánh giá mã nguồn tự động</w:t>
-      </w:r>
-      <w:bookmarkEnd w:id="66"/>
-      <w:r>
-        <w:t xml:space="preserve"> </w:t>
-      </w:r>
-    </w:p>
-    <w:p>
-      <w:pPr>
-        <w:rPr>
-          <w:lang w:eastAsia="zh-CN"/>
-        </w:rPr>
-      </w:pPr>
-      <w:r>
-        <w:rPr>
-          <w:b/>
-          <w:bCs/>
-          <w:lang w:eastAsia="zh-CN"/>
-        </w:rPr>
-        <w:t>Lorem Ipsum</w:t>
-      </w:r>
-      <w:r>
-        <w:rPr>
-          <w:lang w:eastAsia="zh-CN"/>
-        </w:rPr>
-        <w:t xml:space="preserve"> is simply dummy text of the printing and typesetting industry. Lorem Ipsum has been the industry's standard dummy text ever since the 1500s, when an unknown printer took a galley of type and scrambled it to make a type specimen book. It has survived not only five centuries, but also the leap into electronic typesetting, remaining essentially unchanged. It was </w:t>
-      </w:r>
-      <w:proofErr w:type="spellStart"/>
-      <w:r>
-        <w:rPr>
-          <w:lang w:eastAsia="zh-CN"/>
-        </w:rPr>
-        <w:t>popularised</w:t>
-      </w:r>
-      <w:proofErr w:type="spellEnd"/>
-      <w:r>
-        <w:rPr>
-          <w:lang w:eastAsia="zh-CN"/>
-        </w:rPr>
-        <w:t xml:space="preserve"> in the 1960s with the release of Letraset sheets containing Lorem Ipsum passages, and more recently with desktop publishing software like Aldus PageMaker including versions of Lorem Ipsum.</w:t>
-      </w:r>
-    </w:p>
-    <w:p>
-      <w:pPr>
-        <w:pStyle w:val="Heading3"/>
-      </w:pPr>
-      <w:bookmarkStart w:id="67" w:name="_Toc205594696"/>
-      <w:r>
-        <w:lastRenderedPageBreak/>
-        <w:t>Quy trình hiển thị thống kê đóng góp</w:t>
-      </w:r>
-      <w:bookmarkEnd w:id="67"/>
-    </w:p>
-    <w:p>
-      <w:pPr>
-        <w:rPr>
-          <w:lang w:eastAsia="zh-CN"/>
-        </w:rPr>
-      </w:pPr>
-      <w:r>
-        <w:rPr>
-          <w:b/>
-          <w:bCs/>
-          <w:lang w:eastAsia="zh-CN"/>
-        </w:rPr>
-        <w:t>Lorem Ipsum</w:t>
-      </w:r>
-      <w:r>
-        <w:rPr>
-          <w:lang w:eastAsia="zh-CN"/>
-        </w:rPr>
-        <w:t xml:space="preserve"> is simply dummy text of the printing and typesetting industry. Lorem Ipsum has been the industry's standard dummy text ever since the 1500s, when an unknown printer took a galley of type and scrambled it to make a type specimen book. It has survived not only five centuries, but also the leap into electronic typesetting, remaining essentially unchanged. It was </w:t>
       </w:r>
       <w:proofErr w:type="spellStart"/>
       <w:r>
@@ -28516,6 +28442,7 @@
   <w:style w:type="character" w:default="1" w:styleId="DefaultParagraphFont">
     <w:name w:val="Default Paragraph Font"/>
     <w:uiPriority w:val="1"/>
+    <w:semiHidden/>
     <w:unhideWhenUsed/>
   </w:style>
   <w:style w:type="table" w:default="1" w:styleId="TableNormal">

</xml_diff>